<commit_message>
added aop concept in spring notes
</commit_message>
<xml_diff>
--- a/spring notes.docx
+++ b/spring notes.docx
@@ -1,6 +1,6 @@
 
 <file path=word/document.xml><?xml version="1.0" encoding="utf-8"?>
-<w:document xmlns:wpc="http://schemas.microsoft.com/office/word/2010/wordprocessingCanvas" xmlns:cx="http://schemas.microsoft.com/office/drawing/2014/chartex" xmlns:cx1="http://schemas.microsoft.com/office/drawing/2015/9/8/chartex" xmlns:mc="http://schemas.openxmlformats.org/markup-compatibility/2006" xmlns:o="urn:schemas-microsoft-com:office:office" xmlns:r="http://schemas.openxmlformats.org/officeDocument/2006/relationships" xmlns:m="http://schemas.openxmlformats.org/officeDocument/2006/math" xmlns:v="urn:schemas-microsoft-com:vml" xmlns:wp14="http://schemas.microsoft.com/office/word/2010/wordprocessingDrawing" xmlns:wp="http://schemas.openxmlformats.org/drawingml/2006/wordprocessingDrawing" xmlns:w10="urn:schemas-microsoft-com:office:word" xmlns:w="http://schemas.openxmlformats.org/wordprocessingml/2006/main" xmlns:w14="http://schemas.microsoft.com/office/word/2010/wordml" xmlns:w15="http://schemas.microsoft.com/office/word/2012/wordml" xmlns:w16se="http://schemas.microsoft.com/office/word/2015/wordml/symex" xmlns:wpg="http://schemas.microsoft.com/office/word/2010/wordprocessingGroup" xmlns:wpi="http://schemas.microsoft.com/office/word/2010/wordprocessingInk" xmlns:wne="http://schemas.microsoft.com/office/word/2006/wordml" xmlns:wps="http://schemas.microsoft.com/office/word/2010/wordprocessingShape" mc:Ignorable="w14 w15 w16se wp14">
+<w:document xmlns:ve="http://schemas.openxmlformats.org/markup-compatibility/2006" xmlns:o="urn:schemas-microsoft-com:office:office" xmlns:r="http://schemas.openxmlformats.org/officeDocument/2006/relationships" xmlns:m="http://schemas.openxmlformats.org/officeDocument/2006/math" xmlns:v="urn:schemas-microsoft-com:vml" xmlns:wp="http://schemas.openxmlformats.org/drawingml/2006/wordprocessingDrawing" xmlns:w10="urn:schemas-microsoft-com:office:word" xmlns:w="http://schemas.openxmlformats.org/wordprocessingml/2006/main" xmlns:wne="http://schemas.microsoft.com/office/word/2006/wordml">
   <w:body>
     <w:p>
       <w:pPr>
@@ -473,23 +473,7 @@
           <w:sz w:val="24"/>
           <w:szCs w:val="24"/>
         </w:rPr>
-        <w:t>-&gt;spring framework contains lot of features,</w:t>
-      </w:r>
-      <w:r>
-        <w:rPr>
-          <w:rFonts w:ascii="Bookman Old Style" w:hAnsi="Bookman Old Style"/>
-          <w:sz w:val="24"/>
-          <w:szCs w:val="24"/>
-        </w:rPr>
-        <w:t xml:space="preserve"> </w:t>
-      </w:r>
-      <w:r>
-        <w:rPr>
-          <w:rFonts w:ascii="Bookman Old Style" w:hAnsi="Bookman Old Style"/>
-          <w:sz w:val="24"/>
-          <w:szCs w:val="24"/>
-        </w:rPr>
-        <w:t>which are well organized with 6 modules as shown below.</w:t>
+        <w:t>-&gt;spring framework contains lot of features,which are well organized with 6 modules as shown below.</w:t>
       </w:r>
     </w:p>
     <w:p>
@@ -776,14 +760,6 @@
           </v:rect>
         </w:pict>
       </w:r>
-      <w:r>
-        <w:rPr>
-          <w:rFonts w:ascii="Bookman Old Style" w:hAnsi="Bookman Old Style"/>
-          <w:sz w:val="24"/>
-          <w:szCs w:val="24"/>
-        </w:rPr>
-        <w:t xml:space="preserve">  </w:t>
-      </w:r>
     </w:p>
     <w:p>
       <w:pPr>
@@ -1577,14 +1553,6 @@
       <w:r>
         <w:rPr>
           <w:rFonts w:ascii="Bookman Old Style" w:hAnsi="Bookman Old Style"/>
-          <w:sz w:val="24"/>
-          <w:szCs w:val="24"/>
-        </w:rPr>
-        <w:t xml:space="preserve"> </w:t>
-      </w:r>
-      <w:r>
-        <w:rPr>
-          <w:rFonts w:ascii="Bookman Old Style" w:hAnsi="Bookman Old Style"/>
           <w:b/>
           <w:sz w:val="24"/>
           <w:szCs w:val="24"/>
@@ -2262,23 +2230,7 @@
           <w:sz w:val="24"/>
           <w:szCs w:val="24"/>
         </w:rPr>
-        <w:t>.</w:t>
-      </w:r>
-      <w:r>
-        <w:rPr>
-          <w:rFonts w:ascii="Bookman Old Style" w:hAnsi="Bookman Old Style"/>
-          <w:sz w:val="24"/>
-          <w:szCs w:val="24"/>
-        </w:rPr>
-        <w:t xml:space="preserve"> </w:t>
-      </w:r>
-      <w:r>
-        <w:rPr>
-          <w:rFonts w:ascii="Bookman Old Style" w:hAnsi="Bookman Old Style"/>
-          <w:sz w:val="24"/>
-          <w:szCs w:val="24"/>
-        </w:rPr>
-        <w:t>while xml has been the traditional format for defining configuration metadata.</w:t>
+        <w:t>.while xml has been the traditional format for defining configuration metadata.</w:t>
       </w:r>
     </w:p>
     <w:p>
@@ -2743,14 +2695,6 @@
           <w:sz w:val="24"/>
           <w:szCs w:val="24"/>
         </w:rPr>
-        <w:t xml:space="preserve"> </w:t>
-      </w:r>
-      <w:r>
-        <w:rPr>
-          <w:rFonts w:ascii="Bookman Old Style" w:hAnsi="Bookman Old Style"/>
-          <w:sz w:val="24"/>
-          <w:szCs w:val="24"/>
-        </w:rPr>
         <w:t>Also we can set servletconext and servletconfig using</w:t>
       </w:r>
       <w:r>
@@ -2856,14 +2800,6 @@
           <w:sz w:val="24"/>
           <w:szCs w:val="24"/>
         </w:rPr>
-        <w:t xml:space="preserve"> </w:t>
-      </w:r>
-      <w:r>
-        <w:rPr>
-          <w:rFonts w:ascii="Bookman Old Style" w:hAnsi="Bookman Old Style"/>
-          <w:sz w:val="24"/>
-          <w:szCs w:val="24"/>
-        </w:rPr>
         <w:t>initializ</w:t>
       </w:r>
       <w:r>
@@ -3438,7 +3374,7 @@
         <w:tblStyle w:val="TableGrid"/>
         <w:tblW w:w="0" w:type="auto"/>
         <w:tblInd w:w="1440" w:type="dxa"/>
-        <w:tblLook w:val="04A0" w:firstRow="1" w:lastRow="0" w:firstColumn="1" w:lastColumn="0" w:noHBand="0" w:noVBand="1"/>
+        <w:tblLook w:val="04A0"/>
       </w:tblPr>
       <w:tblGrid>
         <w:gridCol w:w="3876"/>
@@ -5045,23 +4981,7 @@
           <w:sz w:val="24"/>
           <w:szCs w:val="24"/>
         </w:rPr>
-        <w:t>-&gt;by using @PostConstruct</w:t>
-      </w:r>
-      <w:r>
-        <w:rPr>
-          <w:rFonts w:ascii="Bookman Old Style" w:hAnsi="Bookman Old Style"/>
-          <w:sz w:val="24"/>
-          <w:szCs w:val="24"/>
-        </w:rPr>
-        <w:t xml:space="preserve"> </w:t>
-      </w:r>
-      <w:r>
-        <w:rPr>
-          <w:rFonts w:ascii="Bookman Old Style" w:hAnsi="Bookman Old Style"/>
-          <w:sz w:val="24"/>
-          <w:szCs w:val="24"/>
-        </w:rPr>
-        <w:t>and  @PreDestroy annotations.</w:t>
+        <w:t>-&gt;by using @PostConstructand  @PreDestroy annotations.</w:t>
       </w:r>
     </w:p>
     <w:p>
@@ -8996,7 +8916,6 @@
         <w:rPr>
           <w:rFonts w:ascii="Bookman Old Style" w:hAnsi="Bookman Old Style"/>
           <w:noProof/>
-          <w:lang w:val="en-IN" w:eastAsia="en-IN"/>
         </w:rPr>
         <w:drawing>
           <wp:inline distT="0" distB="0" distL="0" distR="0">
@@ -9336,37 +9255,7 @@
           <w:sz w:val="24"/>
           <w:szCs w:val="24"/>
         </w:rPr>
-        <w:t>public</w:t>
-      </w:r>
-      <w:r>
-        <w:rPr>
-          <w:rStyle w:val="pln"/>
-          <w:rFonts w:ascii="Bookman Old Style" w:hAnsi="Bookman Old Style"/>
-          <w:color w:val="000000"/>
-          <w:sz w:val="24"/>
-          <w:szCs w:val="24"/>
-        </w:rPr>
-        <w:t xml:space="preserve"> </w:t>
-      </w:r>
-      <w:r>
-        <w:rPr>
-          <w:rStyle w:val="kwd"/>
-          <w:rFonts w:ascii="Bookman Old Style" w:hAnsi="Bookman Old Style"/>
-          <w:color w:val="0000FF"/>
-          <w:sz w:val="24"/>
-          <w:szCs w:val="24"/>
-        </w:rPr>
-        <w:t>class</w:t>
-      </w:r>
-      <w:r>
-        <w:rPr>
-          <w:rStyle w:val="pln"/>
-          <w:rFonts w:ascii="Bookman Old Style" w:hAnsi="Bookman Old Style"/>
-          <w:color w:val="000000"/>
-          <w:sz w:val="24"/>
-          <w:szCs w:val="24"/>
-        </w:rPr>
-        <w:t xml:space="preserve"> </w:t>
+        <w:t>publicclass</w:t>
       </w:r>
       <w:r>
         <w:rPr>
@@ -9377,16 +9266,6 @@
           <w:szCs w:val="24"/>
         </w:rPr>
         <w:t>UserController</w:t>
-      </w:r>
-      <w:r>
-        <w:rPr>
-          <w:rStyle w:val="pln"/>
-          <w:rFonts w:ascii="Bookman Old Style" w:hAnsi="Bookman Old Style"/>
-          <w:color w:val="000000"/>
-          <w:sz w:val="24"/>
-          <w:szCs w:val="24"/>
-        </w:rPr>
-        <w:t xml:space="preserve"> </w:t>
       </w:r>
       <w:r>
         <w:rPr>
@@ -9429,7 +9308,6 @@
           <w:szCs w:val="24"/>
         </w:rPr>
         <w:tab/>
-        <w:t xml:space="preserve">       </w:t>
       </w:r>
       <w:r>
         <w:rPr>
@@ -9485,16 +9363,6 @@
       </w:r>
       <w:r>
         <w:rPr>
-          <w:rStyle w:val="pln"/>
-          <w:rFonts w:ascii="Bookman Old Style" w:hAnsi="Bookman Old Style"/>
-          <w:color w:val="000000"/>
-          <w:sz w:val="24"/>
-          <w:szCs w:val="24"/>
-        </w:rPr>
-        <w:t xml:space="preserve"> </w:t>
-      </w:r>
-      <w:r>
-        <w:rPr>
           <w:rStyle w:val="typ"/>
           <w:rFonts w:ascii="Bookman Old Style" w:hAnsi="Bookman Old Style"/>
           <w:color w:val="A604BE"/>
@@ -9709,23 +9577,33 @@
       </w:r>
       <w:r>
         <w:rPr>
+          <w:rStyle w:val="str"/>
+          <w:rFonts w:ascii="Bookman Old Style" w:hAnsi="Bookman Old Style"/>
+          <w:color w:val="008800"/>
+          <w:sz w:val="24"/>
+          <w:szCs w:val="24"/>
+        </w:rPr>
+        <w:t>"/publicprofile"</w:t>
+      </w:r>
+      <w:r>
+        <w:rPr>
+          <w:rStyle w:val="pun"/>
+          <w:rFonts w:ascii="Bookman Old Style" w:hAnsi="Bookman Old Style"/>
+          <w:color w:val="666600"/>
+          <w:sz w:val="24"/>
+          <w:szCs w:val="24"/>
+        </w:rPr>
+        <w:t>,</w:t>
+      </w:r>
+      <w:r>
+        <w:rPr>
           <w:rStyle w:val="pln"/>
           <w:rFonts w:ascii="Bookman Old Style" w:hAnsi="Bookman Old Style"/>
           <w:color w:val="000000"/>
           <w:sz w:val="24"/>
           <w:szCs w:val="24"/>
         </w:rPr>
-        <w:t xml:space="preserve"> </w:t>
-      </w:r>
-      <w:r>
-        <w:rPr>
-          <w:rStyle w:val="str"/>
-          <w:rFonts w:ascii="Bookman Old Style" w:hAnsi="Bookman Old Style"/>
-          <w:color w:val="008800"/>
-          <w:sz w:val="24"/>
-          <w:szCs w:val="24"/>
-        </w:rPr>
-        <w:t>"/publicprofile"</w:t>
+        <w:t xml:space="preserve"> produces </w:t>
       </w:r>
       <w:r>
         <w:rPr>
@@ -9735,37 +9613,7 @@
           <w:sz w:val="24"/>
           <w:szCs w:val="24"/>
         </w:rPr>
-        <w:t>,</w:t>
-      </w:r>
-      <w:r>
-        <w:rPr>
-          <w:rStyle w:val="pln"/>
-          <w:rFonts w:ascii="Bookman Old Style" w:hAnsi="Bookman Old Style"/>
-          <w:color w:val="000000"/>
-          <w:sz w:val="24"/>
-          <w:szCs w:val="24"/>
-        </w:rPr>
-        <w:t xml:space="preserve"> produces </w:t>
-      </w:r>
-      <w:r>
-        <w:rPr>
-          <w:rStyle w:val="pun"/>
-          <w:rFonts w:ascii="Bookman Old Style" w:hAnsi="Bookman Old Style"/>
-          <w:color w:val="666600"/>
-          <w:sz w:val="24"/>
-          <w:szCs w:val="24"/>
-        </w:rPr>
         <w:t>=</w:t>
-      </w:r>
-      <w:r>
-        <w:rPr>
-          <w:rStyle w:val="pln"/>
-          <w:rFonts w:ascii="Bookman Old Style" w:hAnsi="Bookman Old Style"/>
-          <w:color w:val="000000"/>
-          <w:sz w:val="24"/>
-          <w:szCs w:val="24"/>
-        </w:rPr>
-        <w:t xml:space="preserve">        </w:t>
       </w:r>
       <w:r>
         <w:rPr>
@@ -9851,23 +9699,53 @@
       </w:r>
       <w:r>
         <w:rPr>
+          <w:rStyle w:val="typ"/>
+          <w:rFonts w:ascii="Bookman Old Style" w:hAnsi="Bookman Old Style"/>
+          <w:color w:val="A604BE"/>
+          <w:sz w:val="24"/>
+          <w:szCs w:val="24"/>
+        </w:rPr>
+        <w:t>List</w:t>
+      </w:r>
+      <w:r>
+        <w:rPr>
+          <w:rStyle w:val="pun"/>
+          <w:rFonts w:ascii="Bookman Old Style" w:hAnsi="Bookman Old Style"/>
+          <w:color w:val="666600"/>
+          <w:sz w:val="24"/>
+          <w:szCs w:val="24"/>
+        </w:rPr>
+        <w:t>&lt;</w:t>
+      </w:r>
+      <w:r>
+        <w:rPr>
+          <w:rStyle w:val="typ"/>
+          <w:rFonts w:ascii="Bookman Old Style" w:hAnsi="Bookman Old Style"/>
+          <w:color w:val="A604BE"/>
+          <w:sz w:val="24"/>
+          <w:szCs w:val="24"/>
+        </w:rPr>
+        <w:t>User</w:t>
+      </w:r>
+      <w:r>
+        <w:rPr>
+          <w:rStyle w:val="pun"/>
+          <w:rFonts w:ascii="Bookman Old Style" w:hAnsi="Bookman Old Style"/>
+          <w:color w:val="666600"/>
+          <w:sz w:val="24"/>
+          <w:szCs w:val="24"/>
+        </w:rPr>
+        <w:t>&gt;</w:t>
+      </w:r>
+      <w:r>
+        <w:rPr>
           <w:rStyle w:val="pln"/>
           <w:rFonts w:ascii="Bookman Old Style" w:hAnsi="Bookman Old Style"/>
           <w:color w:val="000000"/>
           <w:sz w:val="24"/>
           <w:szCs w:val="24"/>
         </w:rPr>
-        <w:t xml:space="preserve"> </w:t>
-      </w:r>
-      <w:r>
-        <w:rPr>
-          <w:rStyle w:val="typ"/>
-          <w:rFonts w:ascii="Bookman Old Style" w:hAnsi="Bookman Old Style"/>
-          <w:color w:val="A604BE"/>
-          <w:sz w:val="24"/>
-          <w:szCs w:val="24"/>
-        </w:rPr>
-        <w:t>List</w:t>
+        <w:t xml:space="preserve"> getAllPublicProfile</w:t>
       </w:r>
       <w:r>
         <w:rPr>
@@ -9877,67 +9755,7 @@
           <w:sz w:val="24"/>
           <w:szCs w:val="24"/>
         </w:rPr>
-        <w:t>&lt;</w:t>
-      </w:r>
-      <w:r>
-        <w:rPr>
-          <w:rStyle w:val="typ"/>
-          <w:rFonts w:ascii="Bookman Old Style" w:hAnsi="Bookman Old Style"/>
-          <w:color w:val="A604BE"/>
-          <w:sz w:val="24"/>
-          <w:szCs w:val="24"/>
-        </w:rPr>
-        <w:t>User</w:t>
-      </w:r>
-      <w:r>
-        <w:rPr>
-          <w:rStyle w:val="pun"/>
-          <w:rFonts w:ascii="Bookman Old Style" w:hAnsi="Bookman Old Style"/>
-          <w:color w:val="666600"/>
-          <w:sz w:val="24"/>
-          <w:szCs w:val="24"/>
-        </w:rPr>
-        <w:t>&gt;</w:t>
-      </w:r>
-      <w:r>
-        <w:rPr>
-          <w:rStyle w:val="pln"/>
-          <w:rFonts w:ascii="Bookman Old Style" w:hAnsi="Bookman Old Style"/>
-          <w:color w:val="000000"/>
-          <w:sz w:val="24"/>
-          <w:szCs w:val="24"/>
-        </w:rPr>
-        <w:t xml:space="preserve"> getAllPublicProfile</w:t>
-      </w:r>
-      <w:r>
-        <w:rPr>
-          <w:rStyle w:val="pun"/>
-          <w:rFonts w:ascii="Bookman Old Style" w:hAnsi="Bookman Old Style"/>
-          <w:color w:val="666600"/>
-          <w:sz w:val="24"/>
-          <w:szCs w:val="24"/>
-        </w:rPr>
-        <w:t>()</w:t>
-      </w:r>
-      <w:r>
-        <w:rPr>
-          <w:rStyle w:val="pln"/>
-          <w:rFonts w:ascii="Bookman Old Style" w:hAnsi="Bookman Old Style"/>
-          <w:color w:val="000000"/>
-          <w:sz w:val="24"/>
-          <w:szCs w:val="24"/>
-        </w:rPr>
-        <w:t xml:space="preserve"> </w:t>
-      </w:r>
-      <w:r>
-        <w:rPr>
-          <w:rStyle w:val="pun"/>
-          <w:rFonts w:ascii="Bookman Old Style" w:hAnsi="Bookman Old Style"/>
-          <w:color w:val="666600"/>
-          <w:sz w:val="24"/>
-          <w:szCs w:val="24"/>
-        </w:rPr>
-        <w:t>{</w:t>
+        <w:t>(){</w:t>
       </w:r>
     </w:p>
     <w:p>
@@ -10373,7 +10191,7 @@
           <w:sz w:val="24"/>
           <w:szCs w:val="24"/>
         </w:rPr>
-        <w:t xml:space="preserve"> </w:t>
+        <w:t>,</w:t>
       </w:r>
       <w:r>
         <w:rPr>
@@ -10381,6 +10199,30 @@
           <w:sz w:val="24"/>
           <w:szCs w:val="24"/>
         </w:rPr>
+        <w:t>security</w:t>
+      </w:r>
+      <w:r>
+        <w:rPr>
+          <w:rFonts w:ascii="Bookman Old Style" w:eastAsia="Times New Roman" w:hAnsi="Bookman Old Style" w:cs="Times New Roman"/>
+          <w:sz w:val="24"/>
+          <w:szCs w:val="24"/>
+        </w:rPr>
+        <w:t>, transactions</w:t>
+      </w:r>
+      <w:r>
+        <w:rPr>
+          <w:rFonts w:ascii="Bookman Old Style" w:eastAsia="Times New Roman" w:hAnsi="Bookman Old Style" w:cs="Times New Roman"/>
+          <w:sz w:val="24"/>
+          <w:szCs w:val="24"/>
+        </w:rPr>
+        <w:t>,mailing or jms</w:t>
+      </w:r>
+      <w:r>
+        <w:rPr>
+          <w:rFonts w:ascii="Bookman Old Style" w:eastAsia="Times New Roman" w:hAnsi="Bookman Old Style" w:cs="Times New Roman"/>
+          <w:sz w:val="24"/>
+          <w:szCs w:val="24"/>
+        </w:rPr>
         <w:t>,</w:t>
       </w:r>
       <w:r>
@@ -10389,7 +10231,7 @@
           <w:sz w:val="24"/>
           <w:szCs w:val="24"/>
         </w:rPr>
-        <w:t xml:space="preserve"> </w:t>
+        <w:t>)</w:t>
       </w:r>
       <w:r>
         <w:rPr>
@@ -10397,7 +10239,7 @@
           <w:sz w:val="24"/>
           <w:szCs w:val="24"/>
         </w:rPr>
-        <w:t>security</w:t>
+        <w:t xml:space="preserve"> layer from business</w:t>
       </w:r>
       <w:r>
         <w:rPr>
@@ -10405,55 +10247,158 @@
           <w:sz w:val="24"/>
           <w:szCs w:val="24"/>
         </w:rPr>
-        <w:t xml:space="preserve"> </w:t>
-      </w:r>
-      <w:r>
+        <w:t>. Using AOP combine both the layer.</w:t>
+      </w:r>
+    </w:p>
+    <w:p>
+      <w:pPr>
+        <w:pStyle w:val="ListParagraph"/>
+        <w:spacing w:before="100" w:beforeAutospacing="1" w:after="100" w:afterAutospacing="1" w:line="240" w:lineRule="auto"/>
         <w:rPr>
           <w:rFonts w:ascii="Bookman Old Style" w:eastAsia="Times New Roman" w:hAnsi="Bookman Old Style" w:cs="Times New Roman"/>
           <w:sz w:val="24"/>
           <w:szCs w:val="24"/>
         </w:rPr>
-        <w:t>Tx</w:t>
-      </w:r>
-      <w:r>
+      </w:pPr>
+    </w:p>
+    <w:p>
+      <w:pPr>
+        <w:pStyle w:val="ListParagraph"/>
+        <w:spacing w:before="100" w:beforeAutospacing="1" w:after="100" w:afterAutospacing="1" w:line="240" w:lineRule="auto"/>
         <w:rPr>
           <w:rFonts w:ascii="Bookman Old Style" w:eastAsia="Times New Roman" w:hAnsi="Bookman Old Style" w:cs="Times New Roman"/>
           <w:sz w:val="24"/>
           <w:szCs w:val="24"/>
         </w:rPr>
-        <w:t>,mailing or jms</w:t>
-      </w:r>
+      </w:pPr>
       <w:r>
         <w:rPr>
           <w:rFonts w:ascii="Bookman Old Style" w:eastAsia="Times New Roman" w:hAnsi="Bookman Old Style" w:cs="Times New Roman"/>
-          <w:sz w:val="24"/>
-          <w:szCs w:val="24"/>
-        </w:rPr>
-        <w:t>,</w:t>
-      </w:r>
-      <w:r>
+          <w:noProof/>
+          <w:sz w:val="24"/>
+          <w:szCs w:val="24"/>
+        </w:rPr>
+        <w:drawing>
+          <wp:inline distT="0" distB="0" distL="0" distR="0">
+            <wp:extent cx="5937250" cy="1365250"/>
+            <wp:effectExtent l="19050" t="0" r="6350" b="0"/>
+            <wp:docPr id="3" name="Picture 1"/>
+            <wp:cNvGraphicFramePr>
+              <a:graphicFrameLocks xmlns:a="http://schemas.openxmlformats.org/drawingml/2006/main" noChangeAspect="1"/>
+            </wp:cNvGraphicFramePr>
+            <a:graphic xmlns:a="http://schemas.openxmlformats.org/drawingml/2006/main">
+              <a:graphicData uri="http://schemas.openxmlformats.org/drawingml/2006/picture">
+                <pic:pic xmlns:pic="http://schemas.openxmlformats.org/drawingml/2006/picture">
+                  <pic:nvPicPr>
+                    <pic:cNvPr id="0" name="Picture 1"/>
+                    <pic:cNvPicPr>
+                      <a:picLocks noChangeAspect="1" noChangeArrowheads="1"/>
+                    </pic:cNvPicPr>
+                  </pic:nvPicPr>
+                  <pic:blipFill>
+                    <a:blip r:embed="rId25"/>
+                    <a:srcRect/>
+                    <a:stretch>
+                      <a:fillRect/>
+                    </a:stretch>
+                  </pic:blipFill>
+                  <pic:spPr bwMode="auto">
+                    <a:xfrm>
+                      <a:off x="0" y="0"/>
+                      <a:ext cx="5937250" cy="1365250"/>
+                    </a:xfrm>
+                    <a:prstGeom prst="rect">
+                      <a:avLst/>
+                    </a:prstGeom>
+                    <a:noFill/>
+                    <a:ln w="9525">
+                      <a:noFill/>
+                      <a:miter lim="800000"/>
+                      <a:headEnd/>
+                      <a:tailEnd/>
+                    </a:ln>
+                  </pic:spPr>
+                </pic:pic>
+              </a:graphicData>
+            </a:graphic>
+          </wp:inline>
+        </w:drawing>
+      </w:r>
+    </w:p>
+    <w:p>
+      <w:pPr>
+        <w:pStyle w:val="ListParagraph"/>
+        <w:spacing w:before="100" w:beforeAutospacing="1" w:after="100" w:afterAutospacing="1" w:line="240" w:lineRule="auto"/>
         <w:rPr>
           <w:rFonts w:ascii="Bookman Old Style" w:eastAsia="Times New Roman" w:hAnsi="Bookman Old Style" w:cs="Times New Roman"/>
           <w:sz w:val="24"/>
           <w:szCs w:val="24"/>
         </w:rPr>
-        <w:t>)</w:t>
-      </w:r>
-      <w:r>
+      </w:pPr>
+    </w:p>
+    <w:p>
+      <w:pPr>
+        <w:pStyle w:val="ListParagraph"/>
+        <w:spacing w:before="100" w:beforeAutospacing="1" w:after="100" w:afterAutospacing="1" w:line="240" w:lineRule="auto"/>
         <w:rPr>
           <w:rFonts w:ascii="Bookman Old Style" w:eastAsia="Times New Roman" w:hAnsi="Bookman Old Style" w:cs="Times New Roman"/>
           <w:sz w:val="24"/>
           <w:szCs w:val="24"/>
         </w:rPr>
-        <w:t xml:space="preserve"> layer from business</w:t>
-      </w:r>
+      </w:pPr>
       <w:r>
         <w:rPr>
           <w:rFonts w:ascii="Bookman Old Style" w:eastAsia="Times New Roman" w:hAnsi="Bookman Old Style" w:cs="Times New Roman"/>
-          <w:sz w:val="24"/>
-          <w:szCs w:val="24"/>
-        </w:rPr>
-        <w:t>. Using AOP combine both the layer.</w:t>
+          <w:noProof/>
+          <w:sz w:val="24"/>
+          <w:szCs w:val="24"/>
+        </w:rPr>
+        <w:lastRenderedPageBreak/>
+        <w:drawing>
+          <wp:inline distT="0" distB="0" distL="0" distR="0">
+            <wp:extent cx="5937250" cy="1358900"/>
+            <wp:effectExtent l="19050" t="0" r="6350" b="0"/>
+            <wp:docPr id="7" name="Picture 3"/>
+            <wp:cNvGraphicFramePr>
+              <a:graphicFrameLocks xmlns:a="http://schemas.openxmlformats.org/drawingml/2006/main" noChangeAspect="1"/>
+            </wp:cNvGraphicFramePr>
+            <a:graphic xmlns:a="http://schemas.openxmlformats.org/drawingml/2006/main">
+              <a:graphicData uri="http://schemas.openxmlformats.org/drawingml/2006/picture">
+                <pic:pic xmlns:pic="http://schemas.openxmlformats.org/drawingml/2006/picture">
+                  <pic:nvPicPr>
+                    <pic:cNvPr id="0" name="Picture 3"/>
+                    <pic:cNvPicPr>
+                      <a:picLocks noChangeAspect="1" noChangeArrowheads="1"/>
+                    </pic:cNvPicPr>
+                  </pic:nvPicPr>
+                  <pic:blipFill>
+                    <a:blip r:embed="rId26"/>
+                    <a:srcRect/>
+                    <a:stretch>
+                      <a:fillRect/>
+                    </a:stretch>
+                  </pic:blipFill>
+                  <pic:spPr bwMode="auto">
+                    <a:xfrm>
+                      <a:off x="0" y="0"/>
+                      <a:ext cx="5937250" cy="1358900"/>
+                    </a:xfrm>
+                    <a:prstGeom prst="rect">
+                      <a:avLst/>
+                    </a:prstGeom>
+                    <a:noFill/>
+                    <a:ln w="9525">
+                      <a:noFill/>
+                      <a:miter lim="800000"/>
+                      <a:headEnd/>
+                      <a:tailEnd/>
+                    </a:ln>
+                  </pic:spPr>
+                </pic:pic>
+              </a:graphicData>
+            </a:graphic>
+          </wp:inline>
+        </w:drawing>
       </w:r>
     </w:p>
     <w:p>
@@ -10627,16 +10572,7 @@
           <w:sz w:val="24"/>
           <w:szCs w:val="24"/>
         </w:rPr>
-        <w:t xml:space="preserve">It will execute after the method throws an exception. Create a class which implements ThrowsAdvice interface, and </w:t>
-      </w:r>
-      <w:r>
-        <w:rPr>
-          <w:rFonts w:ascii="Bookman Old Style" w:hAnsi="Bookman Old Style"/>
-          <w:sz w:val="24"/>
-          <w:szCs w:val="24"/>
-        </w:rPr>
-        <w:lastRenderedPageBreak/>
-        <w:t>create a</w:t>
+        <w:t>It will execute after the method throws an exception. Create a class which implements ThrowsAdvice interface, and create a</w:t>
       </w:r>
       <w:r>
         <w:rPr>
@@ -10843,6 +10779,7 @@
         <w:rPr>
           <w:rFonts w:ascii="Bookman Old Style" w:hAnsi="Bookman Old Style"/>
         </w:rPr>
+        <w:lastRenderedPageBreak/>
         <w:t>2)</w:t>
       </w:r>
       <w:r>
@@ -10953,19 +10890,7 @@
         <w:rPr>
           <w:rFonts w:ascii="Bookman Old Style" w:hAnsi="Bookman Old Style"/>
         </w:rPr>
-        <w:t>Used to filters method on the basis of name,</w:t>
-      </w:r>
-      <w:r>
-        <w:rPr>
-          <w:rFonts w:ascii="Bookman Old Style" w:hAnsi="Bookman Old Style"/>
-        </w:rPr>
-        <w:t xml:space="preserve"> </w:t>
-      </w:r>
-      <w:r>
-        <w:rPr>
-          <w:rFonts w:ascii="Bookman Old Style" w:hAnsi="Bookman Old Style"/>
-        </w:rPr>
-        <w:t>type of arguments and class name but not by the values of the arguments.</w:t>
+        <w:t>Used to filters method on the basis of name,type of arguments and class name but not by the values of the arguments.</w:t>
       </w:r>
     </w:p>
     <w:p>
@@ -11023,7 +10948,6 @@
           <w:b/>
           <w:u w:val="single"/>
         </w:rPr>
-        <w:lastRenderedPageBreak/>
         <w:t>Aspect</w:t>
       </w:r>
     </w:p>
@@ -11078,12 +11002,6 @@
         </w:rPr>
         <w:t>Advice</w:t>
       </w:r>
-      <w:r>
-        <w:rPr>
-          <w:rFonts w:ascii="Bookman Old Style" w:hAnsi="Bookman Old Style"/>
-        </w:rPr>
-        <w:t xml:space="preserve"> </w:t>
-      </w:r>
     </w:p>
     <w:p>
       <w:pPr>
@@ -11141,12 +11059,6 @@
           <w:u w:val="single"/>
         </w:rPr>
         <w:t>Pointcut</w:t>
-      </w:r>
-      <w:r>
-        <w:rPr>
-          <w:rFonts w:ascii="Bookman Old Style" w:hAnsi="Bookman Old Style"/>
-        </w:rPr>
-        <w:t xml:space="preserve"> </w:t>
       </w:r>
     </w:p>
     <w:p>
@@ -11265,12 +11177,6 @@
         </w:rPr>
         <w:t>Advisor</w:t>
       </w:r>
-      <w:r>
-        <w:rPr>
-          <w:rFonts w:ascii="Bookman Old Style" w:hAnsi="Bookman Old Style"/>
-        </w:rPr>
-        <w:t xml:space="preserve"> </w:t>
-      </w:r>
     </w:p>
     <w:p>
       <w:pPr>
@@ -11289,12 +11195,6 @@
         <w:rPr>
           <w:rFonts w:ascii="Bookman Old Style" w:hAnsi="Bookman Old Style"/>
         </w:rPr>
-        <w:t xml:space="preserve"> </w:t>
-      </w:r>
-      <w:r>
-        <w:rPr>
-          <w:rFonts w:ascii="Bookman Old Style" w:hAnsi="Bookman Old Style"/>
-        </w:rPr>
         <w:t xml:space="preserve">Combination of </w:t>
       </w:r>
       <w:r>
@@ -11327,6 +11227,7 @@
         <w:rPr>
           <w:rFonts w:ascii="Bookman Old Style" w:hAnsi="Bookman Old Style"/>
         </w:rPr>
+        <w:lastRenderedPageBreak/>
         <w:t>Two advisors. DefaultPointcutAdvisor and RegexpMethodPointcutAdvisor.</w:t>
       </w:r>
     </w:p>
@@ -11426,7 +11327,6 @@
         <w:rPr>
           <w:rFonts w:ascii="Bookman Old Style" w:hAnsi="Bookman Old Style"/>
           <w:noProof/>
-          <w:lang w:val="en-IN" w:eastAsia="en-IN"/>
         </w:rPr>
         <w:drawing>
           <wp:inline distT="0" distB="0" distL="0" distR="0">
@@ -11446,10 +11346,10 @@
                     </pic:cNvPicPr>
                   </pic:nvPicPr>
                   <pic:blipFill>
-                    <a:blip r:embed="rId25">
+                    <a:blip r:embed="rId27">
                       <a:extLst>
                         <a:ext uri="{28A0092B-C50C-407E-A947-70E740481C1C}">
-                          <a14:useLocalDpi xmlns:a14="http://schemas.microsoft.com/office/drawing/2010/main" val="0"/>
+                          <a14:useLocalDpi xmlns:a14="http://schemas.microsoft.com/office/drawing/2010/main" xmlns:wps="http://schemas.microsoft.com/office/word/2010/wordprocessingShape" xmlns:wpi="http://schemas.microsoft.com/office/word/2010/wordprocessingInk" xmlns:wpg="http://schemas.microsoft.com/office/word/2010/wordprocessingGroup" xmlns:w16se="http://schemas.microsoft.com/office/word/2015/wordml/symex" xmlns:w15="http://schemas.microsoft.com/office/word/2012/wordml" xmlns:w14="http://schemas.microsoft.com/office/word/2010/wordml" xmlns:w="http://schemas.openxmlformats.org/wordprocessingml/2006/main" xmlns:w10="urn:schemas-microsoft-com:office:word" xmlns:wp14="http://schemas.microsoft.com/office/word/2010/wordprocessingDrawing" xmlns:v="urn:schemas-microsoft-com:vml" xmlns:o="urn:schemas-microsoft-com:office:office" xmlns:mc="http://schemas.openxmlformats.org/markup-compatibility/2006" xmlns:cx1="http://schemas.microsoft.com/office/drawing/2015/9/8/chartex" xmlns:cx="http://schemas.microsoft.com/office/drawing/2014/chartex" xmlns:wpc="http://schemas.microsoft.com/office/word/2010/wordprocessingCanvas" xmlns="" val="0"/>
                         </a:ext>
                       </a:extLst>
                     </a:blip>
@@ -11512,7 +11412,6 @@
         <w:rPr>
           <w:rFonts w:ascii="Bookman Old Style" w:hAnsi="Bookman Old Style"/>
         </w:rPr>
-        <w:lastRenderedPageBreak/>
         <w:t>It is a business class.</w:t>
       </w:r>
     </w:p>
@@ -11672,8 +11571,8 @@
         <w:rPr>
           <w:rFonts w:ascii="Bookman Old Style" w:hAnsi="Bookman Old Style"/>
           <w:noProof/>
-          <w:lang w:val="en-IN" w:eastAsia="en-IN"/>
-        </w:rPr>
+        </w:rPr>
+        <w:lastRenderedPageBreak/>
         <w:drawing>
           <wp:inline distT="0" distB="0" distL="0" distR="0">
             <wp:extent cx="5937885" cy="3420110"/>
@@ -11692,10 +11591,10 @@
                     </pic:cNvPicPr>
                   </pic:nvPicPr>
                   <pic:blipFill>
-                    <a:blip r:embed="rId26">
+                    <a:blip r:embed="rId28">
                       <a:extLst>
                         <a:ext uri="{28A0092B-C50C-407E-A947-70E740481C1C}">
-                          <a14:useLocalDpi xmlns:a14="http://schemas.microsoft.com/office/drawing/2010/main" val="0"/>
+                          <a14:useLocalDpi xmlns:a14="http://schemas.microsoft.com/office/drawing/2010/main" xmlns:wps="http://schemas.microsoft.com/office/word/2010/wordprocessingShape" xmlns:wpi="http://schemas.microsoft.com/office/word/2010/wordprocessingInk" xmlns:wpg="http://schemas.microsoft.com/office/word/2010/wordprocessingGroup" xmlns:w16se="http://schemas.microsoft.com/office/word/2015/wordml/symex" xmlns:w15="http://schemas.microsoft.com/office/word/2012/wordml" xmlns:w14="http://schemas.microsoft.com/office/word/2010/wordml" xmlns:w="http://schemas.openxmlformats.org/wordprocessingml/2006/main" xmlns:w10="urn:schemas-microsoft-com:office:word" xmlns:wp14="http://schemas.microsoft.com/office/word/2010/wordprocessingDrawing" xmlns:v="urn:schemas-microsoft-com:vml" xmlns:o="urn:schemas-microsoft-com:office:office" xmlns:mc="http://schemas.openxmlformats.org/markup-compatibility/2006" xmlns:cx1="http://schemas.microsoft.com/office/drawing/2015/9/8/chartex" xmlns:cx="http://schemas.microsoft.com/office/drawing/2014/chartex" xmlns:wpc="http://schemas.microsoft.com/office/word/2010/wordprocessingCanvas" xmlns="" val="0"/>
                         </a:ext>
                       </a:extLst>
                     </a:blip>
@@ -11806,7 +11705,6 @@
           <w:rFonts w:ascii="Bookman Old Style" w:hAnsi="Bookman Old Style"/>
           <w:color w:val="000000" w:themeColor="text1"/>
         </w:rPr>
-        <w:lastRenderedPageBreak/>
         <w:t>4)Hash password concept</w:t>
       </w:r>
     </w:p>
@@ -11934,7 +11832,7 @@
         </w:rPr>
         <w:t>Spring 4 introduced @RestController which is combination of @Controller + @ResponseBody. So when using @RestController, you do not need to use @ResponseBody. It’s optional. Till Spring 3, we would have been using </w:t>
       </w:r>
-      <w:hyperlink r:id="rId27" w:tgtFrame="_blank" w:history="1">
+      <w:hyperlink r:id="rId29" w:tgtFrame="_blank" w:history="1">
         <w:r>
           <w:rPr>
             <w:rStyle w:val="Hyperlink"/>
@@ -11956,7 +11854,7 @@
         </w:rPr>
         <w:t> annotation and in that case it was important to use </w:t>
       </w:r>
-      <w:hyperlink r:id="rId28" w:tgtFrame="_blank" w:history="1">
+      <w:hyperlink r:id="rId30" w:tgtFrame="_blank" w:history="1">
         <w:r>
           <w:rPr>
             <w:rStyle w:val="Hyperlink"/>
@@ -12037,7 +11935,7 @@
         </w:rPr>
         <w:t> class has been added, </w:t>
       </w:r>
-      <w:hyperlink r:id="rId29" w:anchor="rest-async-resttemplate" w:tooltip="22.10.3 Async RestTemplate" w:history="1">
+      <w:hyperlink r:id="rId31" w:anchor="rest-async-resttemplate" w:tooltip="22.10.3 Async RestTemplate" w:history="1">
         <w:r>
           <w:rPr>
             <w:rStyle w:val="Hyperlink"/>
@@ -12270,7 +12168,6 @@
         <w:rPr>
           <w:rFonts w:ascii="Bookman Old Style" w:hAnsi="Bookman Old Style"/>
         </w:rPr>
-        <w:lastRenderedPageBreak/>
         <w:t>We use &lt;tx:advice /&gt; tag, which creates a transaction-handling advice and same time we define a pointcut that matches all methods we wish to make transactional and reference the transactional advice.</w:t>
       </w:r>
     </w:p>
@@ -12362,10 +12259,10 @@
         <w:rPr>
           <w:rFonts w:ascii="Bookman Old Style" w:hAnsi="Bookman Old Style"/>
           <w:noProof/>
-          <w:lang w:val="en-IN" w:eastAsia="en-IN"/>
-        </w:rPr>
+        </w:rPr>
+        <w:lastRenderedPageBreak/>
         <w:drawing>
-          <wp:inline distT="0" distB="0" distL="0" distR="0" wp14:anchorId="25780E97" wp14:editId="09D48D2D">
+          <wp:inline distT="0" distB="0" distL="0" distR="0">
             <wp:extent cx="4465320" cy="2719705"/>
             <wp:effectExtent l="0" t="0" r="0" b="0"/>
             <wp:docPr id="11" name="Picture 11"/>
@@ -12382,10 +12279,10 @@
                     </pic:cNvPicPr>
                   </pic:nvPicPr>
                   <pic:blipFill>
-                    <a:blip r:embed="rId30">
+                    <a:blip r:embed="rId32">
                       <a:extLst>
                         <a:ext uri="{28A0092B-C50C-407E-A947-70E740481C1C}">
-                          <a14:useLocalDpi xmlns:a14="http://schemas.microsoft.com/office/drawing/2010/main" val="0"/>
+                          <a14:useLocalDpi xmlns:a14="http://schemas.microsoft.com/office/drawing/2010/main" xmlns:wps="http://schemas.microsoft.com/office/word/2010/wordprocessingShape" xmlns:wpi="http://schemas.microsoft.com/office/word/2010/wordprocessingInk" xmlns:wpg="http://schemas.microsoft.com/office/word/2010/wordprocessingGroup" xmlns:w16se="http://schemas.microsoft.com/office/word/2015/wordml/symex" xmlns:w15="http://schemas.microsoft.com/office/word/2012/wordml" xmlns:w14="http://schemas.microsoft.com/office/word/2010/wordml" xmlns:w="http://schemas.openxmlformats.org/wordprocessingml/2006/main" xmlns:w10="urn:schemas-microsoft-com:office:word" xmlns:wp14="http://schemas.microsoft.com/office/word/2010/wordprocessingDrawing" xmlns:v="urn:schemas-microsoft-com:vml" xmlns:o="urn:schemas-microsoft-com:office:office" xmlns:mc="http://schemas.openxmlformats.org/markup-compatibility/2006" xmlns:cx1="http://schemas.microsoft.com/office/drawing/2015/9/8/chartex" xmlns:cx="http://schemas.microsoft.com/office/drawing/2014/chartex" xmlns:wpc="http://schemas.microsoft.com/office/word/2010/wordprocessingCanvas" xmlns="" val="0"/>
                         </a:ext>
                       </a:extLst>
                     </a:blip>
@@ -12426,10 +12323,9 @@
         <w:rPr>
           <w:rFonts w:ascii="Bookman Old Style" w:hAnsi="Bookman Old Style"/>
           <w:noProof/>
-          <w:lang w:val="en-IN" w:eastAsia="en-IN"/>
         </w:rPr>
         <w:drawing>
-          <wp:inline distT="0" distB="0" distL="0" distR="0" wp14:anchorId="3A38B46A" wp14:editId="2C6E21C6">
+          <wp:inline distT="0" distB="0" distL="0" distR="0">
             <wp:extent cx="4548505" cy="2101850"/>
             <wp:effectExtent l="0" t="0" r="0" b="0"/>
             <wp:docPr id="12" name="Picture 12"/>
@@ -12446,10 +12342,10 @@
                     </pic:cNvPicPr>
                   </pic:nvPicPr>
                   <pic:blipFill>
-                    <a:blip r:embed="rId31">
+                    <a:blip r:embed="rId33">
                       <a:extLst>
                         <a:ext uri="{28A0092B-C50C-407E-A947-70E740481C1C}">
-                          <a14:useLocalDpi xmlns:a14="http://schemas.microsoft.com/office/drawing/2010/main" val="0"/>
+                          <a14:useLocalDpi xmlns:a14="http://schemas.microsoft.com/office/drawing/2010/main" xmlns:wps="http://schemas.microsoft.com/office/word/2010/wordprocessingShape" xmlns:wpi="http://schemas.microsoft.com/office/word/2010/wordprocessingInk" xmlns:wpg="http://schemas.microsoft.com/office/word/2010/wordprocessingGroup" xmlns:w16se="http://schemas.microsoft.com/office/word/2015/wordml/symex" xmlns:w15="http://schemas.microsoft.com/office/word/2012/wordml" xmlns:w14="http://schemas.microsoft.com/office/word/2010/wordml" xmlns:w="http://schemas.openxmlformats.org/wordprocessingml/2006/main" xmlns:w10="urn:schemas-microsoft-com:office:word" xmlns:wp14="http://schemas.microsoft.com/office/word/2010/wordprocessingDrawing" xmlns:v="urn:schemas-microsoft-com:vml" xmlns:o="urn:schemas-microsoft-com:office:office" xmlns:mc="http://schemas.openxmlformats.org/markup-compatibility/2006" xmlns:cx1="http://schemas.microsoft.com/office/drawing/2015/9/8/chartex" xmlns:cx="http://schemas.microsoft.com/office/drawing/2014/chartex" xmlns:wpc="http://schemas.microsoft.com/office/word/2010/wordprocessingCanvas" xmlns="" val="0"/>
                         </a:ext>
                       </a:extLst>
                     </a:blip>
@@ -12537,7 +12433,6 @@
           <w:rFonts w:ascii="Bookman Old Style" w:hAnsi="Bookman Old Style"/>
           <w:color w:val="000000" w:themeColor="text1"/>
         </w:rPr>
-        <w:lastRenderedPageBreak/>
         <w:t>Transaction support a current transaction, create a new one if none exists.</w:t>
       </w:r>
     </w:p>
@@ -12587,6 +12482,61 @@
         <w:pStyle w:val="NormalWeb"/>
         <w:numPr>
           <w:ilvl w:val="0"/>
+          <w:numId w:val="3"/>
+        </w:numPr>
+        <w:rPr>
+          <w:rFonts w:ascii="Bookman Old Style" w:hAnsi="Bookman Old Style"/>
+          <w:color w:val="000000" w:themeColor="text1"/>
+        </w:rPr>
+      </w:pPr>
+      <w:r>
+        <w:rPr>
+          <w:rFonts w:ascii="Bookman Old Style" w:hAnsi="Bookman Old Style"/>
+          <w:color w:val="000000" w:themeColor="text1"/>
+        </w:rPr>
+        <w:t xml:space="preserve">But bydefault it will happen for unchecked exception.for checked exception we have </w:t>
+      </w:r>
+      <w:r>
+        <w:rPr>
+          <w:rFonts w:ascii="Bookman Old Style" w:hAnsi="Bookman Old Style"/>
+          <w:color w:val="000000" w:themeColor="text1"/>
+        </w:rPr>
+        <w:t xml:space="preserve">to configure </w:t>
+      </w:r>
+      <w:r>
+        <w:rPr>
+          <w:rFonts w:ascii="Bookman Old Style" w:hAnsi="Bookman Old Style"/>
+          <w:color w:val="000000" w:themeColor="text1"/>
+        </w:rPr>
+        <w:t>(</w:t>
+      </w:r>
+      <w:r>
+        <w:rPr>
+          <w:rFonts w:ascii="Bookman Old Style" w:hAnsi="Bookman Old Style"/>
+          <w:color w:val="000000" w:themeColor="text1"/>
+        </w:rPr>
+        <w:t>rollback</w:t>
+      </w:r>
+      <w:r>
+        <w:rPr>
+          <w:rFonts w:ascii="Bookman Old Style" w:hAnsi="Bookman Old Style"/>
+          <w:color w:val="000000" w:themeColor="text1"/>
+        </w:rPr>
+        <w:t>For=Excetion.class)</w:t>
+      </w:r>
+      <w:r>
+        <w:rPr>
+          <w:rFonts w:ascii="Bookman Old Style" w:hAnsi="Bookman Old Style"/>
+          <w:color w:val="000000" w:themeColor="text1"/>
+        </w:rPr>
+        <w:t xml:space="preserve"> attribute with @Transactional annotation.</w:t>
+      </w:r>
+    </w:p>
+    <w:p>
+      <w:pPr>
+        <w:pStyle w:val="NormalWeb"/>
+        <w:numPr>
+          <w:ilvl w:val="0"/>
           <w:numId w:val="37"/>
         </w:numPr>
         <w:rPr>
@@ -12614,13 +12564,6 @@
           <w:color w:val="000000" w:themeColor="text1"/>
         </w:rPr>
         <w:t>_NEW</w:t>
-      </w:r>
-      <w:r>
-        <w:rPr>
-          <w:rFonts w:ascii="Bookman Old Style" w:hAnsi="Bookman Old Style"/>
-          <w:color w:val="000000" w:themeColor="text1"/>
-        </w:rPr>
-        <w:t xml:space="preserve"> </w:t>
       </w:r>
     </w:p>
     <w:p>
@@ -12660,49 +12603,28 @@
           <w:rFonts w:ascii="Bookman Old Style" w:hAnsi="Bookman Old Style"/>
           <w:color w:val="000000" w:themeColor="text1"/>
         </w:rPr>
-        <w:t xml:space="preserve"> </w:t>
+        <w:t xml:space="preserve">outer and inner </w:t>
       </w:r>
       <w:r>
         <w:rPr>
           <w:rFonts w:ascii="Bookman Old Style" w:hAnsi="Bookman Old Style"/>
           <w:color w:val="000000" w:themeColor="text1"/>
         </w:rPr>
-        <w:t xml:space="preserve">outer and inner </w:t>
+        <w:t xml:space="preserve">transaction </w:t>
       </w:r>
       <w:r>
         <w:rPr>
           <w:rFonts w:ascii="Bookman Old Style" w:hAnsi="Bookman Old Style"/>
           <w:color w:val="000000" w:themeColor="text1"/>
         </w:rPr>
-        <w:t xml:space="preserve">transaction </w:t>
+        <w:t>both will independent</w:t>
       </w:r>
       <w:r>
         <w:rPr>
           <w:rFonts w:ascii="Bookman Old Style" w:hAnsi="Bookman Old Style"/>
           <w:color w:val="000000" w:themeColor="text1"/>
         </w:rPr>
-        <w:t>both will independent</w:t>
-      </w:r>
-      <w:r>
-        <w:rPr>
-          <w:rFonts w:ascii="Bookman Old Style" w:hAnsi="Bookman Old Style"/>
-          <w:color w:val="000000" w:themeColor="text1"/>
-        </w:rPr>
-        <w:t>,</w:t>
-      </w:r>
-      <w:r>
-        <w:rPr>
-          <w:rFonts w:ascii="Bookman Old Style" w:hAnsi="Bookman Old Style"/>
-          <w:color w:val="000000" w:themeColor="text1"/>
-        </w:rPr>
-        <w:t xml:space="preserve"> </w:t>
-      </w:r>
-      <w:r>
-        <w:rPr>
-          <w:rFonts w:ascii="Bookman Old Style" w:hAnsi="Bookman Old Style"/>
-          <w:color w:val="000000" w:themeColor="text1"/>
-        </w:rPr>
-        <w:t xml:space="preserve">it means inner </w:t>
+        <w:t xml:space="preserve">,it means inner </w:t>
       </w:r>
       <w:r>
         <w:rPr>
@@ -12750,6 +12672,7 @@
           <w:rFonts w:ascii="Bookman Old Style" w:hAnsi="Bookman Old Style"/>
           <w:color w:val="000000" w:themeColor="text1"/>
         </w:rPr>
+        <w:lastRenderedPageBreak/>
         <w:t xml:space="preserve">NESTED </w:t>
       </w:r>
     </w:p>
@@ -12851,13 +12774,6 @@
           <w:rFonts w:ascii="Bookman Old Style" w:hAnsi="Bookman Old Style"/>
           <w:color w:val="000000" w:themeColor="text1"/>
         </w:rPr>
-        <w:t xml:space="preserve"> </w:t>
-      </w:r>
-      <w:r>
-        <w:rPr>
-          <w:rFonts w:ascii="Bookman Old Style" w:hAnsi="Bookman Old Style"/>
-          <w:color w:val="000000" w:themeColor="text1"/>
-        </w:rPr>
         <w:t>if opened transaction is not there then container will throw the exception.</w:t>
       </w:r>
     </w:p>
@@ -12905,13 +12821,6 @@
           <w:rFonts w:ascii="Bookman Old Style" w:hAnsi="Bookman Old Style"/>
           <w:color w:val="000000" w:themeColor="text1"/>
         </w:rPr>
-        <w:t xml:space="preserve"> </w:t>
-      </w:r>
-      <w:r>
-        <w:rPr>
-          <w:rFonts w:ascii="Bookman Old Style" w:hAnsi="Bookman Old Style"/>
-          <w:color w:val="000000" w:themeColor="text1"/>
-        </w:rPr>
         <w:t>if opened transaction is exists then container will throw the exception.</w:t>
       </w:r>
     </w:p>
@@ -12946,13 +12855,6 @@
       <w:r>
         <w:rPr>
           <w:rFonts w:ascii="Bookman Old Style" w:hAnsi="Bookman Old Style"/>
-          <w:color w:val="000000" w:themeColor="text1"/>
-        </w:rPr>
-        <w:t xml:space="preserve">    </w:t>
-      </w:r>
-      <w:r>
-        <w:rPr>
-          <w:rFonts w:ascii="Bookman Old Style" w:hAnsi="Bookman Old Style"/>
           <w:b/>
           <w:color w:val="000000" w:themeColor="text1"/>
         </w:rPr>
@@ -13075,7 +12977,6 @@
           <w:rFonts w:ascii="Bookman Old Style" w:hAnsi="Bookman Old Style"/>
           <w:color w:val="000000" w:themeColor="text1"/>
         </w:rPr>
-        <w:lastRenderedPageBreak/>
         <w:t>If multiple users modify the data simultaneously then data inconsistency problem will come so resolve this problem we can use isolation level.</w:t>
       </w:r>
     </w:p>
@@ -13170,7 +13071,15 @@
           <w:rFonts w:ascii="Bookman Old Style" w:hAnsi="Bookman Old Style"/>
           <w:color w:val="000000" w:themeColor="text1"/>
         </w:rPr>
-        <w:t>If first transaction writes the data and at same time second transaction read the data that has not been committed and make the report. Now first transaction roll back the change then report of the second transaction has incorrect data.</w:t>
+        <w:t xml:space="preserve">If first transaction writes the data and at same time second transaction read the data that has not been committed and </w:t>
+      </w:r>
+      <w:r>
+        <w:rPr>
+          <w:rFonts w:ascii="Bookman Old Style" w:hAnsi="Bookman Old Style"/>
+          <w:color w:val="000000" w:themeColor="text1"/>
+        </w:rPr>
+        <w:lastRenderedPageBreak/>
+        <w:t>make the report. Now first transaction roll back the change then report of the second transaction has incorrect data.</w:t>
       </w:r>
     </w:p>
     <w:p>
@@ -13231,13 +13140,6 @@
           <w:rFonts w:ascii="Bookman Old Style" w:hAnsi="Bookman Old Style"/>
           <w:color w:val="000000" w:themeColor="text1"/>
         </w:rPr>
-        <w:t xml:space="preserve"> </w:t>
-      </w:r>
-      <w:r>
-        <w:rPr>
-          <w:rFonts w:ascii="Bookman Old Style" w:hAnsi="Bookman Old Style"/>
-          <w:color w:val="000000" w:themeColor="text1"/>
-        </w:rPr>
         <w:t>First transaction updating or deleting the rows on database and at same time second transaction selecting a set of rows. Now first transaction complete the operation and commit then second transaction get the different result set.</w:t>
       </w:r>
     </w:p>
@@ -13362,11 +13264,9 @@
           <w:rFonts w:ascii="Bookman Old Style" w:hAnsi="Bookman Old Style"/>
           <w:noProof/>
           <w:color w:val="000000" w:themeColor="text1"/>
-          <w:lang w:val="en-IN" w:eastAsia="en-IN"/>
-        </w:rPr>
-        <w:lastRenderedPageBreak/>
+        </w:rPr>
         <w:drawing>
-          <wp:inline distT="0" distB="0" distL="0" distR="0" wp14:anchorId="65390E12" wp14:editId="58DDC166">
+          <wp:inline distT="0" distB="0" distL="0" distR="0">
             <wp:extent cx="5029200" cy="3221355"/>
             <wp:effectExtent l="0" t="0" r="0" b="0"/>
             <wp:docPr id="4" name="Picture 4"/>
@@ -13383,10 +13283,10 @@
                     </pic:cNvPicPr>
                   </pic:nvPicPr>
                   <pic:blipFill>
-                    <a:blip r:embed="rId32">
+                    <a:blip r:embed="rId34">
                       <a:extLst>
                         <a:ext uri="{28A0092B-C50C-407E-A947-70E740481C1C}">
-                          <a14:useLocalDpi xmlns:a14="http://schemas.microsoft.com/office/drawing/2010/main" val="0"/>
+                          <a14:useLocalDpi xmlns:a14="http://schemas.microsoft.com/office/drawing/2010/main" xmlns:wps="http://schemas.microsoft.com/office/word/2010/wordprocessingShape" xmlns:wpi="http://schemas.microsoft.com/office/word/2010/wordprocessingInk" xmlns:wpg="http://schemas.microsoft.com/office/word/2010/wordprocessingGroup" xmlns:w16se="http://schemas.microsoft.com/office/word/2015/wordml/symex" xmlns:w15="http://schemas.microsoft.com/office/word/2012/wordml" xmlns:w14="http://schemas.microsoft.com/office/word/2010/wordml" xmlns:w="http://schemas.openxmlformats.org/wordprocessingml/2006/main" xmlns:w10="urn:schemas-microsoft-com:office:word" xmlns:wp14="http://schemas.microsoft.com/office/word/2010/wordprocessingDrawing" xmlns:v="urn:schemas-microsoft-com:vml" xmlns:o="urn:schemas-microsoft-com:office:office" xmlns:mc="http://schemas.openxmlformats.org/markup-compatibility/2006" xmlns:cx1="http://schemas.microsoft.com/office/drawing/2015/9/8/chartex" xmlns:cx="http://schemas.microsoft.com/office/drawing/2014/chartex" xmlns:wpc="http://schemas.microsoft.com/office/word/2010/wordprocessingCanvas" xmlns="" val="0"/>
                         </a:ext>
                       </a:extLst>
                     </a:blip>
@@ -13516,6 +13416,7 @@
           <w:szCs w:val="27"/>
           <w:shd w:val="clear" w:color="auto" w:fill="FFFFFF"/>
         </w:rPr>
+        <w:lastRenderedPageBreak/>
         <w:t xml:space="preserve">Used on class level to create the object of the class by </w:t>
       </w:r>
       <w:r>
@@ -13834,7 +13735,6 @@
           <w:szCs w:val="27"/>
           <w:shd w:val="clear" w:color="auto" w:fill="FFFFFF"/>
         </w:rPr>
-        <w:lastRenderedPageBreak/>
         <w:t>Use to inject any object inside another object.</w:t>
       </w:r>
     </w:p>
@@ -14253,6 +14153,7 @@
           <w:sz w:val="23"/>
           <w:szCs w:val="23"/>
         </w:rPr>
+        <w:lastRenderedPageBreak/>
         <w:t>Used on setter method. if we are not using this annotation then we can pass null value but after using mandatory we have to pass this value otherwise it will throw bean initialization exception.</w:t>
       </w:r>
     </w:p>
@@ -14293,8 +14194,8 @@
 </file>
 
 <file path=word/endnotes.xml><?xml version="1.0" encoding="utf-8"?>
-<w:endnotes xmlns:wpc="http://schemas.microsoft.com/office/word/2010/wordprocessingCanvas" xmlns:cx="http://schemas.microsoft.com/office/drawing/2014/chartex" xmlns:cx1="http://schemas.microsoft.com/office/drawing/2015/9/8/chartex" xmlns:mc="http://schemas.openxmlformats.org/markup-compatibility/2006" xmlns:o="urn:schemas-microsoft-com:office:office" xmlns:r="http://schemas.openxmlformats.org/officeDocument/2006/relationships" xmlns:m="http://schemas.openxmlformats.org/officeDocument/2006/math" xmlns:v="urn:schemas-microsoft-com:vml" xmlns:wp14="http://schemas.microsoft.com/office/word/2010/wordprocessingDrawing" xmlns:wp="http://schemas.openxmlformats.org/drawingml/2006/wordprocessingDrawing" xmlns:w10="urn:schemas-microsoft-com:office:word" xmlns:w="http://schemas.openxmlformats.org/wordprocessingml/2006/main" xmlns:w14="http://schemas.microsoft.com/office/word/2010/wordml" xmlns:w15="http://schemas.microsoft.com/office/word/2012/wordml" xmlns:w16se="http://schemas.microsoft.com/office/word/2015/wordml/symex" xmlns:wpg="http://schemas.microsoft.com/office/word/2010/wordprocessingGroup" xmlns:wpi="http://schemas.microsoft.com/office/word/2010/wordprocessingInk" xmlns:wne="http://schemas.microsoft.com/office/word/2006/wordml" xmlns:wps="http://schemas.microsoft.com/office/word/2010/wordprocessingShape" mc:Ignorable="w14 w15 w16se wp14">
-  <w:endnote w:type="separator" w:id="-1">
+<w:endnotes xmlns:ve="http://schemas.openxmlformats.org/markup-compatibility/2006" xmlns:o="urn:schemas-microsoft-com:office:office" xmlns:r="http://schemas.openxmlformats.org/officeDocument/2006/relationships" xmlns:m="http://schemas.openxmlformats.org/officeDocument/2006/math" xmlns:v="urn:schemas-microsoft-com:vml" xmlns:wp="http://schemas.openxmlformats.org/drawingml/2006/wordprocessingDrawing" xmlns:w10="urn:schemas-microsoft-com:office:word" xmlns:w="http://schemas.openxmlformats.org/wordprocessingml/2006/main" xmlns:wne="http://schemas.microsoft.com/office/word/2006/wordml">
+  <w:endnote w:type="separator" w:id="0">
     <w:p>
       <w:pPr>
         <w:spacing w:after="0" w:line="240" w:lineRule="auto"/>
@@ -14304,7 +14205,7 @@
       </w:r>
     </w:p>
   </w:endnote>
-  <w:endnote w:type="continuationSeparator" w:id="0">
+  <w:endnote w:type="continuationSeparator" w:id="1">
     <w:p>
       <w:pPr>
         <w:spacing w:after="0" w:line="240" w:lineRule="auto"/>
@@ -14318,8 +14219,8 @@
 </file>
 
 <file path=word/footnotes.xml><?xml version="1.0" encoding="utf-8"?>
-<w:footnotes xmlns:wpc="http://schemas.microsoft.com/office/word/2010/wordprocessingCanvas" xmlns:cx="http://schemas.microsoft.com/office/drawing/2014/chartex" xmlns:cx1="http://schemas.microsoft.com/office/drawing/2015/9/8/chartex" xmlns:mc="http://schemas.openxmlformats.org/markup-compatibility/2006" xmlns:o="urn:schemas-microsoft-com:office:office" xmlns:r="http://schemas.openxmlformats.org/officeDocument/2006/relationships" xmlns:m="http://schemas.openxmlformats.org/officeDocument/2006/math" xmlns:v="urn:schemas-microsoft-com:vml" xmlns:wp14="http://schemas.microsoft.com/office/word/2010/wordprocessingDrawing" xmlns:wp="http://schemas.openxmlformats.org/drawingml/2006/wordprocessingDrawing" xmlns:w10="urn:schemas-microsoft-com:office:word" xmlns:w="http://schemas.openxmlformats.org/wordprocessingml/2006/main" xmlns:w14="http://schemas.microsoft.com/office/word/2010/wordml" xmlns:w15="http://schemas.microsoft.com/office/word/2012/wordml" xmlns:w16se="http://schemas.microsoft.com/office/word/2015/wordml/symex" xmlns:wpg="http://schemas.microsoft.com/office/word/2010/wordprocessingGroup" xmlns:wpi="http://schemas.microsoft.com/office/word/2010/wordprocessingInk" xmlns:wne="http://schemas.microsoft.com/office/word/2006/wordml" xmlns:wps="http://schemas.microsoft.com/office/word/2010/wordprocessingShape" mc:Ignorable="w14 w15 w16se wp14">
-  <w:footnote w:type="separator" w:id="-1">
+<w:footnotes xmlns:ve="http://schemas.openxmlformats.org/markup-compatibility/2006" xmlns:o="urn:schemas-microsoft-com:office:office" xmlns:r="http://schemas.openxmlformats.org/officeDocument/2006/relationships" xmlns:m="http://schemas.openxmlformats.org/officeDocument/2006/math" xmlns:v="urn:schemas-microsoft-com:vml" xmlns:wp="http://schemas.openxmlformats.org/drawingml/2006/wordprocessingDrawing" xmlns:w10="urn:schemas-microsoft-com:office:word" xmlns:w="http://schemas.openxmlformats.org/wordprocessingml/2006/main" xmlns:wne="http://schemas.microsoft.com/office/word/2006/wordml">
+  <w:footnote w:type="separator" w:id="0">
     <w:p>
       <w:pPr>
         <w:spacing w:after="0" w:line="240" w:lineRule="auto"/>
@@ -14329,7 +14230,7 @@
       </w:r>
     </w:p>
   </w:footnote>
-  <w:footnote w:type="continuationSeparator" w:id="0">
+  <w:footnote w:type="continuationSeparator" w:id="1">
     <w:p>
       <w:pPr>
         <w:spacing w:after="0" w:line="240" w:lineRule="auto"/>
@@ -14343,8 +14244,8 @@
 </file>
 
 <file path=word/numbering.xml><?xml version="1.0" encoding="utf-8"?>
-<w:numbering xmlns:wpc="http://schemas.microsoft.com/office/word/2010/wordprocessingCanvas" xmlns:cx="http://schemas.microsoft.com/office/drawing/2014/chartex" xmlns:cx1="http://schemas.microsoft.com/office/drawing/2015/9/8/chartex" xmlns:mc="http://schemas.openxmlformats.org/markup-compatibility/2006" xmlns:o="urn:schemas-microsoft-com:office:office" xmlns:r="http://schemas.openxmlformats.org/officeDocument/2006/relationships" xmlns:m="http://schemas.openxmlformats.org/officeDocument/2006/math" xmlns:v="urn:schemas-microsoft-com:vml" xmlns:wp14="http://schemas.microsoft.com/office/word/2010/wordprocessingDrawing" xmlns:wp="http://schemas.openxmlformats.org/drawingml/2006/wordprocessingDrawing" xmlns:w10="urn:schemas-microsoft-com:office:word" xmlns:w="http://schemas.openxmlformats.org/wordprocessingml/2006/main" xmlns:w14="http://schemas.microsoft.com/office/word/2010/wordml" xmlns:w15="http://schemas.microsoft.com/office/word/2012/wordml" xmlns:w16se="http://schemas.microsoft.com/office/word/2015/wordml/symex" xmlns:wpg="http://schemas.microsoft.com/office/word/2010/wordprocessingGroup" xmlns:wpi="http://schemas.microsoft.com/office/word/2010/wordprocessingInk" xmlns:wne="http://schemas.microsoft.com/office/word/2006/wordml" xmlns:wps="http://schemas.microsoft.com/office/word/2010/wordprocessingShape" mc:Ignorable="w14 w15 w16se wp14">
-  <w:abstractNum w:abstractNumId="0" w15:restartNumberingAfterBreak="0">
+<w:numbering xmlns:ve="http://schemas.openxmlformats.org/markup-compatibility/2006" xmlns:o="urn:schemas-microsoft-com:office:office" xmlns:r="http://schemas.openxmlformats.org/officeDocument/2006/relationships" xmlns:m="http://schemas.openxmlformats.org/officeDocument/2006/math" xmlns:v="urn:schemas-microsoft-com:vml" xmlns:wp="http://schemas.openxmlformats.org/drawingml/2006/wordprocessingDrawing" xmlns:w10="urn:schemas-microsoft-com:office:word" xmlns:w="http://schemas.openxmlformats.org/wordprocessingml/2006/main" xmlns:wne="http://schemas.microsoft.com/office/word/2006/wordml">
+  <w:abstractNum w:abstractNumId="0">
     <w:nsid w:val="02CD28CF"/>
     <w:multiLevelType w:val="hybridMultilevel"/>
     <w:tmpl w:val="76DA1E84"/>
@@ -14433,7 +14334,7 @@
       </w:pPr>
     </w:lvl>
   </w:abstractNum>
-  <w:abstractNum w:abstractNumId="1" w15:restartNumberingAfterBreak="0">
+  <w:abstractNum w:abstractNumId="1">
     <w:nsid w:val="073957C5"/>
     <w:multiLevelType w:val="multilevel"/>
     <w:tmpl w:val="AEB2638E"/>
@@ -14546,7 +14447,7 @@
       </w:pPr>
     </w:lvl>
   </w:abstractNum>
-  <w:abstractNum w:abstractNumId="2" w15:restartNumberingAfterBreak="0">
+  <w:abstractNum w:abstractNumId="2">
     <w:nsid w:val="0B393D5A"/>
     <w:multiLevelType w:val="hybridMultilevel"/>
     <w:tmpl w:val="B7469480"/>
@@ -14635,7 +14536,7 @@
       </w:pPr>
     </w:lvl>
   </w:abstractNum>
-  <w:abstractNum w:abstractNumId="3" w15:restartNumberingAfterBreak="0">
+  <w:abstractNum w:abstractNumId="3">
     <w:nsid w:val="0D81496D"/>
     <w:multiLevelType w:val="hybridMultilevel"/>
     <w:tmpl w:val="FC5C0FF8"/>
@@ -14724,7 +14625,7 @@
       </w:pPr>
     </w:lvl>
   </w:abstractNum>
-  <w:abstractNum w:abstractNumId="4" w15:restartNumberingAfterBreak="0">
+  <w:abstractNum w:abstractNumId="4">
     <w:nsid w:val="0EDC38BB"/>
     <w:multiLevelType w:val="hybridMultilevel"/>
     <w:tmpl w:val="54EEC140"/>
@@ -14816,7 +14717,7 @@
       </w:pPr>
     </w:lvl>
   </w:abstractNum>
-  <w:abstractNum w:abstractNumId="5" w15:restartNumberingAfterBreak="0">
+  <w:abstractNum w:abstractNumId="5">
     <w:nsid w:val="10152024"/>
     <w:multiLevelType w:val="multilevel"/>
     <w:tmpl w:val="2286B26E"/>
@@ -14961,7 +14862,7 @@
       </w:rPr>
     </w:lvl>
   </w:abstractNum>
-  <w:abstractNum w:abstractNumId="6" w15:restartNumberingAfterBreak="0">
+  <w:abstractNum w:abstractNumId="6">
     <w:nsid w:val="11B15EEA"/>
     <w:multiLevelType w:val="multilevel"/>
     <w:tmpl w:val="F642E500"/>
@@ -15110,7 +15011,7 @@
       </w:rPr>
     </w:lvl>
   </w:abstractNum>
-  <w:abstractNum w:abstractNumId="7" w15:restartNumberingAfterBreak="0">
+  <w:abstractNum w:abstractNumId="7">
     <w:nsid w:val="18B628FC"/>
     <w:multiLevelType w:val="multilevel"/>
     <w:tmpl w:val="04C0744E"/>
@@ -15259,7 +15160,7 @@
       </w:rPr>
     </w:lvl>
   </w:abstractNum>
-  <w:abstractNum w:abstractNumId="8" w15:restartNumberingAfterBreak="0">
+  <w:abstractNum w:abstractNumId="8">
     <w:nsid w:val="20FB65D1"/>
     <w:multiLevelType w:val="hybridMultilevel"/>
     <w:tmpl w:val="413861A0"/>
@@ -15348,7 +15249,7 @@
       </w:pPr>
     </w:lvl>
   </w:abstractNum>
-  <w:abstractNum w:abstractNumId="9" w15:restartNumberingAfterBreak="0">
+  <w:abstractNum w:abstractNumId="9">
     <w:nsid w:val="248E15FB"/>
     <w:multiLevelType w:val="multilevel"/>
     <w:tmpl w:val="67CA0BAC"/>
@@ -15461,7 +15362,7 @@
       </w:pPr>
     </w:lvl>
   </w:abstractNum>
-  <w:abstractNum w:abstractNumId="10" w15:restartNumberingAfterBreak="0">
+  <w:abstractNum w:abstractNumId="10">
     <w:nsid w:val="275E7E71"/>
     <w:multiLevelType w:val="multilevel"/>
     <w:tmpl w:val="ED78A4D0"/>
@@ -15574,7 +15475,7 @@
       </w:pPr>
     </w:lvl>
   </w:abstractNum>
-  <w:abstractNum w:abstractNumId="11" w15:restartNumberingAfterBreak="0">
+  <w:abstractNum w:abstractNumId="11">
     <w:nsid w:val="2ECA30CC"/>
     <w:multiLevelType w:val="hybridMultilevel"/>
     <w:tmpl w:val="C0B8EE0A"/>
@@ -15663,7 +15564,7 @@
       </w:pPr>
     </w:lvl>
   </w:abstractNum>
-  <w:abstractNum w:abstractNumId="12" w15:restartNumberingAfterBreak="0">
+  <w:abstractNum w:abstractNumId="12">
     <w:nsid w:val="30FB47CB"/>
     <w:multiLevelType w:val="hybridMultilevel"/>
     <w:tmpl w:val="AF7242C0"/>
@@ -15754,7 +15655,7 @@
       </w:pPr>
     </w:lvl>
   </w:abstractNum>
-  <w:abstractNum w:abstractNumId="13" w15:restartNumberingAfterBreak="0">
+  <w:abstractNum w:abstractNumId="13">
     <w:nsid w:val="310258E2"/>
     <w:multiLevelType w:val="multilevel"/>
     <w:tmpl w:val="34201766"/>
@@ -15903,7 +15804,7 @@
       </w:rPr>
     </w:lvl>
   </w:abstractNum>
-  <w:abstractNum w:abstractNumId="14" w15:restartNumberingAfterBreak="0">
+  <w:abstractNum w:abstractNumId="14">
     <w:nsid w:val="31B47C28"/>
     <w:multiLevelType w:val="hybridMultilevel"/>
     <w:tmpl w:val="CE82F5BC"/>
@@ -15992,7 +15893,7 @@
       </w:pPr>
     </w:lvl>
   </w:abstractNum>
-  <w:abstractNum w:abstractNumId="15" w15:restartNumberingAfterBreak="0">
+  <w:abstractNum w:abstractNumId="15">
     <w:nsid w:val="3C084AF4"/>
     <w:multiLevelType w:val="multilevel"/>
     <w:tmpl w:val="67CA0BAC"/>
@@ -16105,7 +16006,7 @@
       </w:pPr>
     </w:lvl>
   </w:abstractNum>
-  <w:abstractNum w:abstractNumId="16" w15:restartNumberingAfterBreak="0">
+  <w:abstractNum w:abstractNumId="16">
     <w:nsid w:val="3E1D105A"/>
     <w:multiLevelType w:val="hybridMultilevel"/>
     <w:tmpl w:val="DDCC77CA"/>
@@ -16194,7 +16095,7 @@
       </w:pPr>
     </w:lvl>
   </w:abstractNum>
-  <w:abstractNum w:abstractNumId="17" w15:restartNumberingAfterBreak="0">
+  <w:abstractNum w:abstractNumId="17">
     <w:nsid w:val="40AD7B20"/>
     <w:multiLevelType w:val="hybridMultilevel"/>
     <w:tmpl w:val="E89EBBF2"/>
@@ -16283,7 +16184,7 @@
       </w:pPr>
     </w:lvl>
   </w:abstractNum>
-  <w:abstractNum w:abstractNumId="18" w15:restartNumberingAfterBreak="0">
+  <w:abstractNum w:abstractNumId="18">
     <w:nsid w:val="40F6684E"/>
     <w:multiLevelType w:val="multilevel"/>
     <w:tmpl w:val="73C6DB34"/>
@@ -16432,7 +16333,7 @@
       </w:rPr>
     </w:lvl>
   </w:abstractNum>
-  <w:abstractNum w:abstractNumId="19" w15:restartNumberingAfterBreak="0">
+  <w:abstractNum w:abstractNumId="19">
     <w:nsid w:val="437B0CC5"/>
     <w:multiLevelType w:val="multilevel"/>
     <w:tmpl w:val="196E09AE"/>
@@ -16581,7 +16482,7 @@
       </w:rPr>
     </w:lvl>
   </w:abstractNum>
-  <w:abstractNum w:abstractNumId="20" w15:restartNumberingAfterBreak="0">
+  <w:abstractNum w:abstractNumId="20">
     <w:nsid w:val="487F7092"/>
     <w:multiLevelType w:val="hybridMultilevel"/>
     <w:tmpl w:val="9D08CB48"/>
@@ -16670,7 +16571,7 @@
       </w:pPr>
     </w:lvl>
   </w:abstractNum>
-  <w:abstractNum w:abstractNumId="21" w15:restartNumberingAfterBreak="0">
+  <w:abstractNum w:abstractNumId="21">
     <w:nsid w:val="4AAA1857"/>
     <w:multiLevelType w:val="multilevel"/>
     <w:tmpl w:val="0ACC892A"/>
@@ -16783,7 +16684,7 @@
       </w:pPr>
     </w:lvl>
   </w:abstractNum>
-  <w:abstractNum w:abstractNumId="22" w15:restartNumberingAfterBreak="0">
+  <w:abstractNum w:abstractNumId="22">
     <w:nsid w:val="4F5076D1"/>
     <w:multiLevelType w:val="multilevel"/>
     <w:tmpl w:val="1FCAEAB6"/>
@@ -16932,7 +16833,7 @@
       </w:rPr>
     </w:lvl>
   </w:abstractNum>
-  <w:abstractNum w:abstractNumId="23" w15:restartNumberingAfterBreak="0">
+  <w:abstractNum w:abstractNumId="23">
     <w:nsid w:val="50551747"/>
     <w:multiLevelType w:val="hybridMultilevel"/>
     <w:tmpl w:val="66E4C358"/>
@@ -17021,7 +16922,7 @@
       </w:pPr>
     </w:lvl>
   </w:abstractNum>
-  <w:abstractNum w:abstractNumId="24" w15:restartNumberingAfterBreak="0">
+  <w:abstractNum w:abstractNumId="24">
     <w:nsid w:val="50D06FF4"/>
     <w:multiLevelType w:val="hybridMultilevel"/>
     <w:tmpl w:val="F118A7D6"/>
@@ -17111,7 +17012,7 @@
       </w:pPr>
     </w:lvl>
   </w:abstractNum>
-  <w:abstractNum w:abstractNumId="25" w15:restartNumberingAfterBreak="0">
+  <w:abstractNum w:abstractNumId="25">
     <w:nsid w:val="51BD0B8D"/>
     <w:multiLevelType w:val="multilevel"/>
     <w:tmpl w:val="B134CE66"/>
@@ -17260,7 +17161,7 @@
       </w:rPr>
     </w:lvl>
   </w:abstractNum>
-  <w:abstractNum w:abstractNumId="26" w15:restartNumberingAfterBreak="0">
+  <w:abstractNum w:abstractNumId="26">
     <w:nsid w:val="54BA1EC9"/>
     <w:multiLevelType w:val="hybridMultilevel"/>
     <w:tmpl w:val="65C2403E"/>
@@ -17349,7 +17250,7 @@
       </w:pPr>
     </w:lvl>
   </w:abstractNum>
-  <w:abstractNum w:abstractNumId="27" w15:restartNumberingAfterBreak="0">
+  <w:abstractNum w:abstractNumId="27">
     <w:nsid w:val="58421D1B"/>
     <w:multiLevelType w:val="multilevel"/>
     <w:tmpl w:val="A7E0C7CC"/>
@@ -17498,7 +17399,7 @@
       </w:rPr>
     </w:lvl>
   </w:abstractNum>
-  <w:abstractNum w:abstractNumId="28" w15:restartNumberingAfterBreak="0">
+  <w:abstractNum w:abstractNumId="28">
     <w:nsid w:val="5C0149BE"/>
     <w:multiLevelType w:val="hybridMultilevel"/>
     <w:tmpl w:val="3236AA92"/>
@@ -17587,7 +17488,7 @@
       </w:pPr>
     </w:lvl>
   </w:abstractNum>
-  <w:abstractNum w:abstractNumId="29" w15:restartNumberingAfterBreak="0">
+  <w:abstractNum w:abstractNumId="29">
     <w:nsid w:val="5C2D7989"/>
     <w:multiLevelType w:val="multilevel"/>
     <w:tmpl w:val="ADA2B93A"/>
@@ -17736,7 +17637,7 @@
       </w:rPr>
     </w:lvl>
   </w:abstractNum>
-  <w:abstractNum w:abstractNumId="30" w15:restartNumberingAfterBreak="0">
+  <w:abstractNum w:abstractNumId="30">
     <w:nsid w:val="616828AF"/>
     <w:multiLevelType w:val="multilevel"/>
     <w:tmpl w:val="0748A8F2"/>
@@ -17885,7 +17786,7 @@
       </w:rPr>
     </w:lvl>
   </w:abstractNum>
-  <w:abstractNum w:abstractNumId="31" w15:restartNumberingAfterBreak="0">
+  <w:abstractNum w:abstractNumId="31">
     <w:nsid w:val="62743ADE"/>
     <w:multiLevelType w:val="hybridMultilevel"/>
     <w:tmpl w:val="C4CAFF0E"/>
@@ -17974,7 +17875,7 @@
       </w:pPr>
     </w:lvl>
   </w:abstractNum>
-  <w:abstractNum w:abstractNumId="32" w15:restartNumberingAfterBreak="0">
+  <w:abstractNum w:abstractNumId="32">
     <w:nsid w:val="64085948"/>
     <w:multiLevelType w:val="multilevel"/>
     <w:tmpl w:val="F2AE89AC"/>
@@ -18087,7 +17988,7 @@
       </w:pPr>
     </w:lvl>
   </w:abstractNum>
-  <w:abstractNum w:abstractNumId="33" w15:restartNumberingAfterBreak="0">
+  <w:abstractNum w:abstractNumId="33">
     <w:nsid w:val="647407CC"/>
     <w:multiLevelType w:val="multilevel"/>
     <w:tmpl w:val="758E4626"/>
@@ -18236,7 +18137,7 @@
       </w:rPr>
     </w:lvl>
   </w:abstractNum>
-  <w:abstractNum w:abstractNumId="34" w15:restartNumberingAfterBreak="0">
+  <w:abstractNum w:abstractNumId="34">
     <w:nsid w:val="6BDB7BEE"/>
     <w:multiLevelType w:val="multilevel"/>
     <w:tmpl w:val="6A163F66"/>
@@ -18385,7 +18286,7 @@
       </w:rPr>
     </w:lvl>
   </w:abstractNum>
-  <w:abstractNum w:abstractNumId="35" w15:restartNumberingAfterBreak="0">
+  <w:abstractNum w:abstractNumId="35">
     <w:nsid w:val="6C7465DE"/>
     <w:multiLevelType w:val="multilevel"/>
     <w:tmpl w:val="A0D23138"/>
@@ -18498,7 +18399,7 @@
       </w:pPr>
     </w:lvl>
   </w:abstractNum>
-  <w:abstractNum w:abstractNumId="36" w15:restartNumberingAfterBreak="0">
+  <w:abstractNum w:abstractNumId="36">
     <w:nsid w:val="6D3F51FC"/>
     <w:multiLevelType w:val="multilevel"/>
     <w:tmpl w:val="F5C8B0CA"/>
@@ -18611,7 +18512,7 @@
       </w:pPr>
     </w:lvl>
   </w:abstractNum>
-  <w:abstractNum w:abstractNumId="37" w15:restartNumberingAfterBreak="0">
+  <w:abstractNum w:abstractNumId="37">
     <w:nsid w:val="6FEB5564"/>
     <w:multiLevelType w:val="hybridMultilevel"/>
     <w:tmpl w:val="24507572"/>
@@ -18700,7 +18601,7 @@
       </w:pPr>
     </w:lvl>
   </w:abstractNum>
-  <w:abstractNum w:abstractNumId="38" w15:restartNumberingAfterBreak="0">
+  <w:abstractNum w:abstractNumId="38">
     <w:nsid w:val="75051138"/>
     <w:multiLevelType w:val="hybridMultilevel"/>
     <w:tmpl w:val="226C07B8"/>
@@ -18813,7 +18714,7 @@
       </w:rPr>
     </w:lvl>
   </w:abstractNum>
-  <w:abstractNum w:abstractNumId="39" w15:restartNumberingAfterBreak="0">
+  <w:abstractNum w:abstractNumId="39">
     <w:nsid w:val="77595A9F"/>
     <w:multiLevelType w:val="hybridMultilevel"/>
     <w:tmpl w:val="F8DCB6C2"/>
@@ -18902,7 +18803,7 @@
       </w:pPr>
     </w:lvl>
   </w:abstractNum>
-  <w:abstractNum w:abstractNumId="40" w15:restartNumberingAfterBreak="0">
+  <w:abstractNum w:abstractNumId="40">
     <w:nsid w:val="7AB5476F"/>
     <w:multiLevelType w:val="multilevel"/>
     <w:tmpl w:val="4DEAA1CC"/>
@@ -19051,7 +18952,7 @@
       </w:rPr>
     </w:lvl>
   </w:abstractNum>
-  <w:abstractNum w:abstractNumId="41" w15:restartNumberingAfterBreak="0">
+  <w:abstractNum w:abstractNumId="41">
     <w:nsid w:val="7E6E1973"/>
     <w:multiLevelType w:val="multilevel"/>
     <w:tmpl w:val="E9642CF0"/>
@@ -19200,7 +19101,7 @@
       </w:rPr>
     </w:lvl>
   </w:abstractNum>
-  <w:abstractNum w:abstractNumId="42" w15:restartNumberingAfterBreak="0">
+  <w:abstractNum w:abstractNumId="42">
     <w:nsid w:val="7E723F69"/>
     <w:multiLevelType w:val="hybridMultilevel"/>
     <w:tmpl w:val="D8E441F2"/>
@@ -19423,7 +19324,7 @@
 </file>
 
 <file path=word/styles.xml><?xml version="1.0" encoding="utf-8"?>
-<w:styles xmlns:mc="http://schemas.openxmlformats.org/markup-compatibility/2006" xmlns:r="http://schemas.openxmlformats.org/officeDocument/2006/relationships" xmlns:w="http://schemas.openxmlformats.org/wordprocessingml/2006/main" xmlns:w14="http://schemas.microsoft.com/office/word/2010/wordml" xmlns:w15="http://schemas.microsoft.com/office/word/2012/wordml" xmlns:w16se="http://schemas.microsoft.com/office/word/2015/wordml/symex" mc:Ignorable="w14 w15 w16se">
+<w:styles xmlns:r="http://schemas.openxmlformats.org/officeDocument/2006/relationships" xmlns:w="http://schemas.openxmlformats.org/wordprocessingml/2006/main">
   <w:docDefaults>
     <w:rPrDefault>
       <w:rPr>
@@ -19439,378 +19340,144 @@
       </w:pPr>
     </w:pPrDefault>
   </w:docDefaults>
-  <w:latentStyles w:defLockedState="0" w:defUIPriority="99" w:defSemiHidden="0" w:defUnhideWhenUsed="0" w:defQFormat="0" w:count="371">
-    <w:lsdException w:name="Normal" w:uiPriority="0" w:qFormat="1"/>
-    <w:lsdException w:name="heading 1" w:uiPriority="9" w:qFormat="1"/>
-    <w:lsdException w:name="heading 2" w:semiHidden="1" w:uiPriority="9" w:unhideWhenUsed="1" w:qFormat="1"/>
-    <w:lsdException w:name="heading 3" w:semiHidden="1" w:uiPriority="9" w:unhideWhenUsed="1" w:qFormat="1"/>
-    <w:lsdException w:name="heading 4" w:semiHidden="1" w:uiPriority="9" w:unhideWhenUsed="1" w:qFormat="1"/>
-    <w:lsdException w:name="heading 5" w:semiHidden="1" w:uiPriority="9" w:unhideWhenUsed="1" w:qFormat="1"/>
-    <w:lsdException w:name="heading 6" w:semiHidden="1" w:uiPriority="9" w:unhideWhenUsed="1" w:qFormat="1"/>
-    <w:lsdException w:name="heading 7" w:semiHidden="1" w:uiPriority="9" w:unhideWhenUsed="1" w:qFormat="1"/>
-    <w:lsdException w:name="heading 8" w:semiHidden="1" w:uiPriority="9" w:unhideWhenUsed="1" w:qFormat="1"/>
-    <w:lsdException w:name="heading 9" w:semiHidden="1" w:uiPriority="9" w:unhideWhenUsed="1" w:qFormat="1"/>
-    <w:lsdException w:name="index 1" w:semiHidden="1" w:unhideWhenUsed="1"/>
-    <w:lsdException w:name="index 2" w:semiHidden="1" w:unhideWhenUsed="1"/>
-    <w:lsdException w:name="index 3" w:semiHidden="1" w:unhideWhenUsed="1"/>
-    <w:lsdException w:name="index 4" w:semiHidden="1" w:unhideWhenUsed="1"/>
-    <w:lsdException w:name="index 5" w:semiHidden="1" w:unhideWhenUsed="1"/>
-    <w:lsdException w:name="index 6" w:semiHidden="1" w:unhideWhenUsed="1"/>
-    <w:lsdException w:name="index 7" w:semiHidden="1" w:unhideWhenUsed="1"/>
-    <w:lsdException w:name="index 8" w:semiHidden="1" w:unhideWhenUsed="1"/>
-    <w:lsdException w:name="index 9" w:semiHidden="1" w:unhideWhenUsed="1"/>
-    <w:lsdException w:name="toc 1" w:semiHidden="1" w:uiPriority="39" w:unhideWhenUsed="1"/>
-    <w:lsdException w:name="toc 2" w:semiHidden="1" w:uiPriority="39" w:unhideWhenUsed="1"/>
-    <w:lsdException w:name="toc 3" w:semiHidden="1" w:uiPriority="39" w:unhideWhenUsed="1"/>
-    <w:lsdException w:name="toc 4" w:semiHidden="1" w:uiPriority="39" w:unhideWhenUsed="1"/>
-    <w:lsdException w:name="toc 5" w:semiHidden="1" w:uiPriority="39" w:unhideWhenUsed="1"/>
-    <w:lsdException w:name="toc 6" w:semiHidden="1" w:uiPriority="39" w:unhideWhenUsed="1"/>
-    <w:lsdException w:name="toc 7" w:semiHidden="1" w:uiPriority="39" w:unhideWhenUsed="1"/>
-    <w:lsdException w:name="toc 8" w:semiHidden="1" w:uiPriority="39" w:unhideWhenUsed="1"/>
-    <w:lsdException w:name="toc 9" w:semiHidden="1" w:uiPriority="39" w:unhideWhenUsed="1"/>
-    <w:lsdException w:name="Normal Indent" w:semiHidden="1" w:unhideWhenUsed="1"/>
-    <w:lsdException w:name="footnote text" w:semiHidden="1" w:unhideWhenUsed="1"/>
-    <w:lsdException w:name="annotation text" w:semiHidden="1" w:unhideWhenUsed="1"/>
-    <w:lsdException w:name="header" w:semiHidden="1" w:unhideWhenUsed="1"/>
-    <w:lsdException w:name="footer" w:semiHidden="1" w:unhideWhenUsed="1"/>
-    <w:lsdException w:name="index heading" w:semiHidden="1" w:unhideWhenUsed="1"/>
-    <w:lsdException w:name="caption" w:semiHidden="1" w:uiPriority="35" w:unhideWhenUsed="1" w:qFormat="1"/>
-    <w:lsdException w:name="table of figures" w:semiHidden="1" w:unhideWhenUsed="1"/>
-    <w:lsdException w:name="envelope address" w:semiHidden="1" w:unhideWhenUsed="1"/>
-    <w:lsdException w:name="envelope return" w:semiHidden="1" w:unhideWhenUsed="1"/>
-    <w:lsdException w:name="footnote reference" w:semiHidden="1" w:unhideWhenUsed="1"/>
-    <w:lsdException w:name="annotation reference" w:semiHidden="1" w:unhideWhenUsed="1"/>
-    <w:lsdException w:name="line number" w:semiHidden="1" w:unhideWhenUsed="1"/>
-    <w:lsdException w:name="page number" w:semiHidden="1" w:unhideWhenUsed="1"/>
-    <w:lsdException w:name="endnote reference" w:semiHidden="1" w:unhideWhenUsed="1"/>
-    <w:lsdException w:name="endnote text" w:semiHidden="1" w:unhideWhenUsed="1"/>
-    <w:lsdException w:name="table of authorities" w:semiHidden="1" w:unhideWhenUsed="1"/>
-    <w:lsdException w:name="macro" w:semiHidden="1" w:unhideWhenUsed="1"/>
-    <w:lsdException w:name="toa heading" w:semiHidden="1" w:unhideWhenUsed="1"/>
-    <w:lsdException w:name="List" w:semiHidden="1" w:unhideWhenUsed="1"/>
-    <w:lsdException w:name="List Bullet" w:semiHidden="1" w:unhideWhenUsed="1"/>
-    <w:lsdException w:name="List Number" w:semiHidden="1" w:unhideWhenUsed="1"/>
-    <w:lsdException w:name="List 2" w:semiHidden="1" w:unhideWhenUsed="1"/>
-    <w:lsdException w:name="List 3" w:semiHidden="1" w:unhideWhenUsed="1"/>
-    <w:lsdException w:name="List 4" w:semiHidden="1" w:unhideWhenUsed="1"/>
-    <w:lsdException w:name="List 5" w:semiHidden="1" w:unhideWhenUsed="1"/>
-    <w:lsdException w:name="List Bullet 2" w:semiHidden="1" w:unhideWhenUsed="1"/>
-    <w:lsdException w:name="List Bullet 3" w:semiHidden="1" w:unhideWhenUsed="1"/>
-    <w:lsdException w:name="List Bullet 4" w:semiHidden="1" w:unhideWhenUsed="1"/>
-    <w:lsdException w:name="List Bullet 5" w:semiHidden="1" w:unhideWhenUsed="1"/>
-    <w:lsdException w:name="List Number 2" w:semiHidden="1" w:unhideWhenUsed="1"/>
-    <w:lsdException w:name="List Number 3" w:semiHidden="1" w:unhideWhenUsed="1"/>
-    <w:lsdException w:name="List Number 4" w:semiHidden="1" w:unhideWhenUsed="1"/>
-    <w:lsdException w:name="List Number 5" w:semiHidden="1" w:unhideWhenUsed="1"/>
-    <w:lsdException w:name="Title" w:uiPriority="10" w:qFormat="1"/>
-    <w:lsdException w:name="Closing" w:semiHidden="1" w:unhideWhenUsed="1"/>
-    <w:lsdException w:name="Signature" w:semiHidden="1" w:unhideWhenUsed="1"/>
-    <w:lsdException w:name="Default Paragraph Font" w:semiHidden="1" w:uiPriority="1" w:unhideWhenUsed="1"/>
-    <w:lsdException w:name="Body Text" w:semiHidden="1" w:unhideWhenUsed="1"/>
-    <w:lsdException w:name="Body Text Indent" w:semiHidden="1" w:unhideWhenUsed="1"/>
-    <w:lsdException w:name="List Continue" w:semiHidden="1" w:unhideWhenUsed="1"/>
-    <w:lsdException w:name="List Continue 2" w:semiHidden="1" w:unhideWhenUsed="1"/>
-    <w:lsdException w:name="List Continue 3" w:semiHidden="1" w:unhideWhenUsed="1"/>
-    <w:lsdException w:name="List Continue 4" w:semiHidden="1" w:unhideWhenUsed="1"/>
-    <w:lsdException w:name="List Continue 5" w:semiHidden="1" w:unhideWhenUsed="1"/>
-    <w:lsdException w:name="Message Header" w:semiHidden="1" w:unhideWhenUsed="1"/>
-    <w:lsdException w:name="Subtitle" w:uiPriority="11" w:qFormat="1"/>
-    <w:lsdException w:name="Salutation" w:semiHidden="1" w:unhideWhenUsed="1"/>
-    <w:lsdException w:name="Date" w:semiHidden="1" w:unhideWhenUsed="1"/>
-    <w:lsdException w:name="Body Text First Indent" w:semiHidden="1" w:unhideWhenUsed="1"/>
-    <w:lsdException w:name="Body Text First Indent 2" w:semiHidden="1" w:unhideWhenUsed="1"/>
-    <w:lsdException w:name="Note Heading" w:semiHidden="1" w:unhideWhenUsed="1"/>
-    <w:lsdException w:name="Body Text 2" w:semiHidden="1" w:unhideWhenUsed="1"/>
-    <w:lsdException w:name="Body Text 3" w:semiHidden="1" w:unhideWhenUsed="1"/>
-    <w:lsdException w:name="Body Text Indent 2" w:semiHidden="1" w:unhideWhenUsed="1"/>
-    <w:lsdException w:name="Body Text Indent 3" w:semiHidden="1" w:unhideWhenUsed="1"/>
-    <w:lsdException w:name="Block Text" w:semiHidden="1" w:unhideWhenUsed="1"/>
-    <w:lsdException w:name="Hyperlink" w:semiHidden="1" w:unhideWhenUsed="1"/>
-    <w:lsdException w:name="FollowedHyperlink" w:semiHidden="1" w:unhideWhenUsed="1"/>
-    <w:lsdException w:name="Strong" w:uiPriority="22" w:qFormat="1"/>
-    <w:lsdException w:name="Emphasis" w:uiPriority="20" w:qFormat="1"/>
-    <w:lsdException w:name="Document Map" w:semiHidden="1" w:unhideWhenUsed="1"/>
-    <w:lsdException w:name="Plain Text" w:semiHidden="1" w:unhideWhenUsed="1"/>
-    <w:lsdException w:name="E-mail Signature" w:semiHidden="1" w:unhideWhenUsed="1"/>
-    <w:lsdException w:name="HTML Top of Form" w:semiHidden="1" w:unhideWhenUsed="1"/>
-    <w:lsdException w:name="HTML Bottom of Form" w:semiHidden="1" w:unhideWhenUsed="1"/>
-    <w:lsdException w:name="Normal (Web)" w:semiHidden="1" w:unhideWhenUsed="1"/>
-    <w:lsdException w:name="HTML Acronym" w:semiHidden="1" w:unhideWhenUsed="1"/>
-    <w:lsdException w:name="HTML Address" w:semiHidden="1" w:unhideWhenUsed="1"/>
-    <w:lsdException w:name="HTML Cite" w:semiHidden="1" w:unhideWhenUsed="1"/>
-    <w:lsdException w:name="HTML Code" w:semiHidden="1" w:unhideWhenUsed="1"/>
-    <w:lsdException w:name="HTML Definition" w:semiHidden="1" w:unhideWhenUsed="1"/>
-    <w:lsdException w:name="HTML Keyboard" w:semiHidden="1" w:unhideWhenUsed="1"/>
-    <w:lsdException w:name="HTML Preformatted" w:semiHidden="1" w:unhideWhenUsed="1"/>
-    <w:lsdException w:name="HTML Sample" w:semiHidden="1" w:unhideWhenUsed="1"/>
-    <w:lsdException w:name="HTML Typewriter" w:semiHidden="1" w:unhideWhenUsed="1"/>
-    <w:lsdException w:name="HTML Variable" w:semiHidden="1" w:unhideWhenUsed="1"/>
-    <w:lsdException w:name="Normal Table" w:semiHidden="1" w:unhideWhenUsed="1"/>
-    <w:lsdException w:name="annotation subject" w:semiHidden="1" w:unhideWhenUsed="1"/>
-    <w:lsdException w:name="No List" w:semiHidden="1" w:unhideWhenUsed="1"/>
-    <w:lsdException w:name="Outline List 1" w:semiHidden="1" w:unhideWhenUsed="1"/>
-    <w:lsdException w:name="Outline List 2" w:semiHidden="1" w:unhideWhenUsed="1"/>
-    <w:lsdException w:name="Outline List 3" w:semiHidden="1" w:unhideWhenUsed="1"/>
-    <w:lsdException w:name="Table Simple 1" w:semiHidden="1" w:unhideWhenUsed="1"/>
-    <w:lsdException w:name="Table Simple 2" w:semiHidden="1" w:unhideWhenUsed="1"/>
-    <w:lsdException w:name="Table Simple 3" w:semiHidden="1" w:unhideWhenUsed="1"/>
-    <w:lsdException w:name="Table Classic 1" w:semiHidden="1" w:unhideWhenUsed="1"/>
-    <w:lsdException w:name="Table Classic 2" w:semiHidden="1" w:unhideWhenUsed="1"/>
-    <w:lsdException w:name="Table Classic 3" w:semiHidden="1" w:unhideWhenUsed="1"/>
-    <w:lsdException w:name="Table Classic 4" w:semiHidden="1" w:unhideWhenUsed="1"/>
-    <w:lsdException w:name="Table Colorful 1" w:semiHidden="1" w:unhideWhenUsed="1"/>
-    <w:lsdException w:name="Table Colorful 2" w:semiHidden="1" w:unhideWhenUsed="1"/>
-    <w:lsdException w:name="Table Colorful 3" w:semiHidden="1" w:unhideWhenUsed="1"/>
-    <w:lsdException w:name="Table Columns 1" w:semiHidden="1" w:unhideWhenUsed="1"/>
-    <w:lsdException w:name="Table Columns 2" w:semiHidden="1" w:unhideWhenUsed="1"/>
-    <w:lsdException w:name="Table Columns 3" w:semiHidden="1" w:unhideWhenUsed="1"/>
-    <w:lsdException w:name="Table Columns 4" w:semiHidden="1" w:unhideWhenUsed="1"/>
-    <w:lsdException w:name="Table Columns 5" w:semiHidden="1" w:unhideWhenUsed="1"/>
-    <w:lsdException w:name="Table Grid 1" w:semiHidden="1" w:unhideWhenUsed="1"/>
-    <w:lsdException w:name="Table Grid 2" w:semiHidden="1" w:unhideWhenUsed="1"/>
-    <w:lsdException w:name="Table Grid 3" w:semiHidden="1" w:unhideWhenUsed="1"/>
-    <w:lsdException w:name="Table Grid 4" w:semiHidden="1" w:unhideWhenUsed="1"/>
-    <w:lsdException w:name="Table Grid 5" w:semiHidden="1" w:unhideWhenUsed="1"/>
-    <w:lsdException w:name="Table Grid 6" w:semiHidden="1" w:unhideWhenUsed="1"/>
-    <w:lsdException w:name="Table Grid 7" w:semiHidden="1" w:unhideWhenUsed="1"/>
-    <w:lsdException w:name="Table Grid 8" w:semiHidden="1" w:unhideWhenUsed="1"/>
-    <w:lsdException w:name="Table List 1" w:semiHidden="1" w:unhideWhenUsed="1"/>
-    <w:lsdException w:name="Table List 2" w:semiHidden="1" w:unhideWhenUsed="1"/>
-    <w:lsdException w:name="Table List 3" w:semiHidden="1" w:unhideWhenUsed="1"/>
-    <w:lsdException w:name="Table List 4" w:semiHidden="1" w:unhideWhenUsed="1"/>
-    <w:lsdException w:name="Table List 5" w:semiHidden="1" w:unhideWhenUsed="1"/>
-    <w:lsdException w:name="Table List 6" w:semiHidden="1" w:unhideWhenUsed="1"/>
-    <w:lsdException w:name="Table List 7" w:semiHidden="1" w:unhideWhenUsed="1"/>
-    <w:lsdException w:name="Table List 8" w:semiHidden="1" w:unhideWhenUsed="1"/>
-    <w:lsdException w:name="Table 3D effects 1" w:semiHidden="1" w:unhideWhenUsed="1"/>
-    <w:lsdException w:name="Table 3D effects 2" w:semiHidden="1" w:unhideWhenUsed="1"/>
-    <w:lsdException w:name="Table 3D effects 3" w:semiHidden="1" w:unhideWhenUsed="1"/>
-    <w:lsdException w:name="Table Contemporary" w:semiHidden="1" w:unhideWhenUsed="1"/>
-    <w:lsdException w:name="Table Elegant" w:semiHidden="1" w:unhideWhenUsed="1"/>
-    <w:lsdException w:name="Table Professional" w:semiHidden="1" w:unhideWhenUsed="1"/>
-    <w:lsdException w:name="Table Subtle 1" w:semiHidden="1" w:unhideWhenUsed="1"/>
-    <w:lsdException w:name="Table Subtle 2" w:semiHidden="1" w:unhideWhenUsed="1"/>
-    <w:lsdException w:name="Table Web 1" w:semiHidden="1" w:unhideWhenUsed="1"/>
-    <w:lsdException w:name="Table Web 2" w:semiHidden="1" w:unhideWhenUsed="1"/>
-    <w:lsdException w:name="Table Web 3" w:semiHidden="1" w:unhideWhenUsed="1"/>
-    <w:lsdException w:name="Balloon Text" w:semiHidden="1" w:unhideWhenUsed="1"/>
-    <w:lsdException w:name="Table Grid" w:uiPriority="59"/>
-    <w:lsdException w:name="Table Theme" w:semiHidden="1" w:unhideWhenUsed="1"/>
-    <w:lsdException w:name="Placeholder Text" w:semiHidden="1"/>
-    <w:lsdException w:name="No Spacing" w:uiPriority="1" w:qFormat="1"/>
-    <w:lsdException w:name="Light Shading" w:uiPriority="60"/>
-    <w:lsdException w:name="Light List" w:uiPriority="61"/>
-    <w:lsdException w:name="Light Grid" w:uiPriority="62"/>
-    <w:lsdException w:name="Medium Shading 1" w:uiPriority="63"/>
-    <w:lsdException w:name="Medium Shading 2" w:uiPriority="64"/>
-    <w:lsdException w:name="Medium List 1" w:uiPriority="65"/>
-    <w:lsdException w:name="Medium List 2" w:uiPriority="66"/>
-    <w:lsdException w:name="Medium Grid 1" w:uiPriority="67"/>
-    <w:lsdException w:name="Medium Grid 2" w:uiPriority="68"/>
-    <w:lsdException w:name="Medium Grid 3" w:uiPriority="69"/>
-    <w:lsdException w:name="Dark List" w:uiPriority="70"/>
-    <w:lsdException w:name="Colorful Shading" w:uiPriority="71"/>
-    <w:lsdException w:name="Colorful List" w:uiPriority="72"/>
-    <w:lsdException w:name="Colorful Grid" w:uiPriority="73"/>
-    <w:lsdException w:name="Light Shading Accent 1" w:uiPriority="60"/>
-    <w:lsdException w:name="Light List Accent 1" w:uiPriority="61"/>
-    <w:lsdException w:name="Light Grid Accent 1" w:uiPriority="62"/>
-    <w:lsdException w:name="Medium Shading 1 Accent 1" w:uiPriority="63"/>
-    <w:lsdException w:name="Medium Shading 2 Accent 1" w:uiPriority="64"/>
-    <w:lsdException w:name="Medium List 1 Accent 1" w:uiPriority="65"/>
-    <w:lsdException w:name="Revision" w:semiHidden="1"/>
-    <w:lsdException w:name="List Paragraph" w:uiPriority="34" w:qFormat="1"/>
-    <w:lsdException w:name="Quote" w:uiPriority="29" w:qFormat="1"/>
-    <w:lsdException w:name="Intense Quote" w:uiPriority="30" w:qFormat="1"/>
-    <w:lsdException w:name="Medium List 2 Accent 1" w:uiPriority="66"/>
-    <w:lsdException w:name="Medium Grid 1 Accent 1" w:uiPriority="67"/>
-    <w:lsdException w:name="Medium Grid 2 Accent 1" w:uiPriority="68"/>
-    <w:lsdException w:name="Medium Grid 3 Accent 1" w:uiPriority="69"/>
-    <w:lsdException w:name="Dark List Accent 1" w:uiPriority="70"/>
-    <w:lsdException w:name="Colorful Shading Accent 1" w:uiPriority="71"/>
-    <w:lsdException w:name="Colorful List Accent 1" w:uiPriority="72"/>
-    <w:lsdException w:name="Colorful Grid Accent 1" w:uiPriority="73"/>
-    <w:lsdException w:name="Light Shading Accent 2" w:uiPriority="60"/>
-    <w:lsdException w:name="Light List Accent 2" w:uiPriority="61"/>
-    <w:lsdException w:name="Light Grid Accent 2" w:uiPriority="62"/>
-    <w:lsdException w:name="Medium Shading 1 Accent 2" w:uiPriority="63"/>
-    <w:lsdException w:name="Medium Shading 2 Accent 2" w:uiPriority="64"/>
-    <w:lsdException w:name="Medium List 1 Accent 2" w:uiPriority="65"/>
-    <w:lsdException w:name="Medium List 2 Accent 2" w:uiPriority="66"/>
-    <w:lsdException w:name="Medium Grid 1 Accent 2" w:uiPriority="67"/>
-    <w:lsdException w:name="Medium Grid 2 Accent 2" w:uiPriority="68"/>
-    <w:lsdException w:name="Medium Grid 3 Accent 2" w:uiPriority="69"/>
-    <w:lsdException w:name="Dark List Accent 2" w:uiPriority="70"/>
-    <w:lsdException w:name="Colorful Shading Accent 2" w:uiPriority="71"/>
-    <w:lsdException w:name="Colorful List Accent 2" w:uiPriority="72"/>
-    <w:lsdException w:name="Colorful Grid Accent 2" w:uiPriority="73"/>
-    <w:lsdException w:name="Light Shading Accent 3" w:uiPriority="60"/>
-    <w:lsdException w:name="Light List Accent 3" w:uiPriority="61"/>
-    <w:lsdException w:name="Light Grid Accent 3" w:uiPriority="62"/>
-    <w:lsdException w:name="Medium Shading 1 Accent 3" w:uiPriority="63"/>
-    <w:lsdException w:name="Medium Shading 2 Accent 3" w:uiPriority="64"/>
-    <w:lsdException w:name="Medium List 1 Accent 3" w:uiPriority="65"/>
-    <w:lsdException w:name="Medium List 2 Accent 3" w:uiPriority="66"/>
-    <w:lsdException w:name="Medium Grid 1 Accent 3" w:uiPriority="67"/>
-    <w:lsdException w:name="Medium Grid 2 Accent 3" w:uiPriority="68"/>
-    <w:lsdException w:name="Medium Grid 3 Accent 3" w:uiPriority="69"/>
-    <w:lsdException w:name="Dark List Accent 3" w:uiPriority="70"/>
-    <w:lsdException w:name="Colorful Shading Accent 3" w:uiPriority="71"/>
-    <w:lsdException w:name="Colorful List Accent 3" w:uiPriority="72"/>
-    <w:lsdException w:name="Colorful Grid Accent 3" w:uiPriority="73"/>
-    <w:lsdException w:name="Light Shading Accent 4" w:uiPriority="60"/>
-    <w:lsdException w:name="Light List Accent 4" w:uiPriority="61"/>
-    <w:lsdException w:name="Light Grid Accent 4" w:uiPriority="62"/>
-    <w:lsdException w:name="Medium Shading 1 Accent 4" w:uiPriority="63"/>
-    <w:lsdException w:name="Medium Shading 2 Accent 4" w:uiPriority="64"/>
-    <w:lsdException w:name="Medium List 1 Accent 4" w:uiPriority="65"/>
-    <w:lsdException w:name="Medium List 2 Accent 4" w:uiPriority="66"/>
-    <w:lsdException w:name="Medium Grid 1 Accent 4" w:uiPriority="67"/>
-    <w:lsdException w:name="Medium Grid 2 Accent 4" w:uiPriority="68"/>
-    <w:lsdException w:name="Medium Grid 3 Accent 4" w:uiPriority="69"/>
-    <w:lsdException w:name="Dark List Accent 4" w:uiPriority="70"/>
-    <w:lsdException w:name="Colorful Shading Accent 4" w:uiPriority="71"/>
-    <w:lsdException w:name="Colorful List Accent 4" w:uiPriority="72"/>
-    <w:lsdException w:name="Colorful Grid Accent 4" w:uiPriority="73"/>
-    <w:lsdException w:name="Light Shading Accent 5" w:uiPriority="60"/>
-    <w:lsdException w:name="Light List Accent 5" w:uiPriority="61"/>
-    <w:lsdException w:name="Light Grid Accent 5" w:uiPriority="62"/>
-    <w:lsdException w:name="Medium Shading 1 Accent 5" w:uiPriority="63"/>
-    <w:lsdException w:name="Medium Shading 2 Accent 5" w:uiPriority="64"/>
-    <w:lsdException w:name="Medium List 1 Accent 5" w:uiPriority="65"/>
-    <w:lsdException w:name="Medium List 2 Accent 5" w:uiPriority="66"/>
-    <w:lsdException w:name="Medium Grid 1 Accent 5" w:uiPriority="67"/>
-    <w:lsdException w:name="Medium Grid 2 Accent 5" w:uiPriority="68"/>
-    <w:lsdException w:name="Medium Grid 3 Accent 5" w:uiPriority="69"/>
-    <w:lsdException w:name="Dark List Accent 5" w:uiPriority="70"/>
-    <w:lsdException w:name="Colorful Shading Accent 5" w:uiPriority="71"/>
-    <w:lsdException w:name="Colorful List Accent 5" w:uiPriority="72"/>
-    <w:lsdException w:name="Colorful Grid Accent 5" w:uiPriority="73"/>
-    <w:lsdException w:name="Light Shading Accent 6" w:uiPriority="60"/>
-    <w:lsdException w:name="Light List Accent 6" w:uiPriority="61"/>
-    <w:lsdException w:name="Light Grid Accent 6" w:uiPriority="62"/>
-    <w:lsdException w:name="Medium Shading 1 Accent 6" w:uiPriority="63"/>
-    <w:lsdException w:name="Medium Shading 2 Accent 6" w:uiPriority="64"/>
-    <w:lsdException w:name="Medium List 1 Accent 6" w:uiPriority="65"/>
-    <w:lsdException w:name="Medium List 2 Accent 6" w:uiPriority="66"/>
-    <w:lsdException w:name="Medium Grid 1 Accent 6" w:uiPriority="67"/>
-    <w:lsdException w:name="Medium Grid 2 Accent 6" w:uiPriority="68"/>
-    <w:lsdException w:name="Medium Grid 3 Accent 6" w:uiPriority="69"/>
-    <w:lsdException w:name="Dark List Accent 6" w:uiPriority="70"/>
-    <w:lsdException w:name="Colorful Shading Accent 6" w:uiPriority="71"/>
-    <w:lsdException w:name="Colorful List Accent 6" w:uiPriority="72"/>
-    <w:lsdException w:name="Colorful Grid Accent 6" w:uiPriority="73"/>
-    <w:lsdException w:name="Subtle Emphasis" w:uiPriority="19" w:qFormat="1"/>
-    <w:lsdException w:name="Intense Emphasis" w:uiPriority="21" w:qFormat="1"/>
-    <w:lsdException w:name="Subtle Reference" w:uiPriority="31" w:qFormat="1"/>
-    <w:lsdException w:name="Intense Reference" w:uiPriority="32" w:qFormat="1"/>
-    <w:lsdException w:name="Book Title" w:uiPriority="33" w:qFormat="1"/>
-    <w:lsdException w:name="Bibliography" w:semiHidden="1" w:uiPriority="37" w:unhideWhenUsed="1"/>
-    <w:lsdException w:name="TOC Heading" w:semiHidden="1" w:uiPriority="39" w:unhideWhenUsed="1" w:qFormat="1"/>
-    <w:lsdException w:name="Plain Table 1" w:uiPriority="41"/>
-    <w:lsdException w:name="Plain Table 2" w:uiPriority="42"/>
-    <w:lsdException w:name="Plain Table 3" w:uiPriority="43"/>
-    <w:lsdException w:name="Plain Table 4" w:uiPriority="44"/>
-    <w:lsdException w:name="Plain Table 5" w:uiPriority="45"/>
-    <w:lsdException w:name="Grid Table Light" w:uiPriority="40"/>
-    <w:lsdException w:name="Grid Table 1 Light" w:uiPriority="46"/>
-    <w:lsdException w:name="Grid Table 2" w:uiPriority="47"/>
-    <w:lsdException w:name="Grid Table 3" w:uiPriority="48"/>
-    <w:lsdException w:name="Grid Table 4" w:uiPriority="49"/>
-    <w:lsdException w:name="Grid Table 5 Dark" w:uiPriority="50"/>
-    <w:lsdException w:name="Grid Table 6 Colorful" w:uiPriority="51"/>
-    <w:lsdException w:name="Grid Table 7 Colorful" w:uiPriority="52"/>
-    <w:lsdException w:name="Grid Table 1 Light Accent 1" w:uiPriority="46"/>
-    <w:lsdException w:name="Grid Table 2 Accent 1" w:uiPriority="47"/>
-    <w:lsdException w:name="Grid Table 3 Accent 1" w:uiPriority="48"/>
-    <w:lsdException w:name="Grid Table 4 Accent 1" w:uiPriority="49"/>
-    <w:lsdException w:name="Grid Table 5 Dark Accent 1" w:uiPriority="50"/>
-    <w:lsdException w:name="Grid Table 6 Colorful Accent 1" w:uiPriority="51"/>
-    <w:lsdException w:name="Grid Table 7 Colorful Accent 1" w:uiPriority="52"/>
-    <w:lsdException w:name="Grid Table 1 Light Accent 2" w:uiPriority="46"/>
-    <w:lsdException w:name="Grid Table 2 Accent 2" w:uiPriority="47"/>
-    <w:lsdException w:name="Grid Table 3 Accent 2" w:uiPriority="48"/>
-    <w:lsdException w:name="Grid Table 4 Accent 2" w:uiPriority="49"/>
-    <w:lsdException w:name="Grid Table 5 Dark Accent 2" w:uiPriority="50"/>
-    <w:lsdException w:name="Grid Table 6 Colorful Accent 2" w:uiPriority="51"/>
-    <w:lsdException w:name="Grid Table 7 Colorful Accent 2" w:uiPriority="52"/>
-    <w:lsdException w:name="Grid Table 1 Light Accent 3" w:uiPriority="46"/>
-    <w:lsdException w:name="Grid Table 2 Accent 3" w:uiPriority="47"/>
-    <w:lsdException w:name="Grid Table 3 Accent 3" w:uiPriority="48"/>
-    <w:lsdException w:name="Grid Table 4 Accent 3" w:uiPriority="49"/>
-    <w:lsdException w:name="Grid Table 5 Dark Accent 3" w:uiPriority="50"/>
-    <w:lsdException w:name="Grid Table 6 Colorful Accent 3" w:uiPriority="51"/>
-    <w:lsdException w:name="Grid Table 7 Colorful Accent 3" w:uiPriority="52"/>
-    <w:lsdException w:name="Grid Table 1 Light Accent 4" w:uiPriority="46"/>
-    <w:lsdException w:name="Grid Table 2 Accent 4" w:uiPriority="47"/>
-    <w:lsdException w:name="Grid Table 3 Accent 4" w:uiPriority="48"/>
-    <w:lsdException w:name="Grid Table 4 Accent 4" w:uiPriority="49"/>
-    <w:lsdException w:name="Grid Table 5 Dark Accent 4" w:uiPriority="50"/>
-    <w:lsdException w:name="Grid Table 6 Colorful Accent 4" w:uiPriority="51"/>
-    <w:lsdException w:name="Grid Table 7 Colorful Accent 4" w:uiPriority="52"/>
-    <w:lsdException w:name="Grid Table 1 Light Accent 5" w:uiPriority="46"/>
-    <w:lsdException w:name="Grid Table 2 Accent 5" w:uiPriority="47"/>
-    <w:lsdException w:name="Grid Table 3 Accent 5" w:uiPriority="48"/>
-    <w:lsdException w:name="Grid Table 4 Accent 5" w:uiPriority="49"/>
-    <w:lsdException w:name="Grid Table 5 Dark Accent 5" w:uiPriority="50"/>
-    <w:lsdException w:name="Grid Table 6 Colorful Accent 5" w:uiPriority="51"/>
-    <w:lsdException w:name="Grid Table 7 Colorful Accent 5" w:uiPriority="52"/>
-    <w:lsdException w:name="Grid Table 1 Light Accent 6" w:uiPriority="46"/>
-    <w:lsdException w:name="Grid Table 2 Accent 6" w:uiPriority="47"/>
-    <w:lsdException w:name="Grid Table 3 Accent 6" w:uiPriority="48"/>
-    <w:lsdException w:name="Grid Table 4 Accent 6" w:uiPriority="49"/>
-    <w:lsdException w:name="Grid Table 5 Dark Accent 6" w:uiPriority="50"/>
-    <w:lsdException w:name="Grid Table 6 Colorful Accent 6" w:uiPriority="51"/>
-    <w:lsdException w:name="Grid Table 7 Colorful Accent 6" w:uiPriority="52"/>
-    <w:lsdException w:name="List Table 1 Light" w:uiPriority="46"/>
-    <w:lsdException w:name="List Table 2" w:uiPriority="47"/>
-    <w:lsdException w:name="List Table 3" w:uiPriority="48"/>
-    <w:lsdException w:name="List Table 4" w:uiPriority="49"/>
-    <w:lsdException w:name="List Table 5 Dark" w:uiPriority="50"/>
-    <w:lsdException w:name="List Table 6 Colorful" w:uiPriority="51"/>
-    <w:lsdException w:name="List Table 7 Colorful" w:uiPriority="52"/>
-    <w:lsdException w:name="List Table 1 Light Accent 1" w:uiPriority="46"/>
-    <w:lsdException w:name="List Table 2 Accent 1" w:uiPriority="47"/>
-    <w:lsdException w:name="List Table 3 Accent 1" w:uiPriority="48"/>
-    <w:lsdException w:name="List Table 4 Accent 1" w:uiPriority="49"/>
-    <w:lsdException w:name="List Table 5 Dark Accent 1" w:uiPriority="50"/>
-    <w:lsdException w:name="List Table 6 Colorful Accent 1" w:uiPriority="51"/>
-    <w:lsdException w:name="List Table 7 Colorful Accent 1" w:uiPriority="52"/>
-    <w:lsdException w:name="List Table 1 Light Accent 2" w:uiPriority="46"/>
-    <w:lsdException w:name="List Table 2 Accent 2" w:uiPriority="47"/>
-    <w:lsdException w:name="List Table 3 Accent 2" w:uiPriority="48"/>
-    <w:lsdException w:name="List Table 4 Accent 2" w:uiPriority="49"/>
-    <w:lsdException w:name="List Table 5 Dark Accent 2" w:uiPriority="50"/>
-    <w:lsdException w:name="List Table 6 Colorful Accent 2" w:uiPriority="51"/>
-    <w:lsdException w:name="List Table 7 Colorful Accent 2" w:uiPriority="52"/>
-    <w:lsdException w:name="List Table 1 Light Accent 3" w:uiPriority="46"/>
-    <w:lsdException w:name="List Table 2 Accent 3" w:uiPriority="47"/>
-    <w:lsdException w:name="List Table 3 Accent 3" w:uiPriority="48"/>
-    <w:lsdException w:name="List Table 4 Accent 3" w:uiPriority="49"/>
-    <w:lsdException w:name="List Table 5 Dark Accent 3" w:uiPriority="50"/>
-    <w:lsdException w:name="List Table 6 Colorful Accent 3" w:uiPriority="51"/>
-    <w:lsdException w:name="List Table 7 Colorful Accent 3" w:uiPriority="52"/>
-    <w:lsdException w:name="List Table 1 Light Accent 4" w:uiPriority="46"/>
-    <w:lsdException w:name="List Table 2 Accent 4" w:uiPriority="47"/>
-    <w:lsdException w:name="List Table 3 Accent 4" w:uiPriority="48"/>
-    <w:lsdException w:name="List Table 4 Accent 4" w:uiPriority="49"/>
-    <w:lsdException w:name="List Table 5 Dark Accent 4" w:uiPriority="50"/>
-    <w:lsdException w:name="List Table 6 Colorful Accent 4" w:uiPriority="51"/>
-    <w:lsdException w:name="List Table 7 Colorful Accent 4" w:uiPriority="52"/>
-    <w:lsdException w:name="List Table 1 Light Accent 5" w:uiPriority="46"/>
-    <w:lsdException w:name="List Table 2 Accent 5" w:uiPriority="47"/>
-    <w:lsdException w:name="List Table 3 Accent 5" w:uiPriority="48"/>
-    <w:lsdException w:name="List Table 4 Accent 5" w:uiPriority="49"/>
-    <w:lsdException w:name="List Table 5 Dark Accent 5" w:uiPriority="50"/>
-    <w:lsdException w:name="List Table 6 Colorful Accent 5" w:uiPriority="51"/>
-    <w:lsdException w:name="List Table 7 Colorful Accent 5" w:uiPriority="52"/>
-    <w:lsdException w:name="List Table 1 Light Accent 6" w:uiPriority="46"/>
-    <w:lsdException w:name="List Table 2 Accent 6" w:uiPriority="47"/>
-    <w:lsdException w:name="List Table 3 Accent 6" w:uiPriority="48"/>
-    <w:lsdException w:name="List Table 4 Accent 6" w:uiPriority="49"/>
-    <w:lsdException w:name="List Table 5 Dark Accent 6" w:uiPriority="50"/>
-    <w:lsdException w:name="List Table 6 Colorful Accent 6" w:uiPriority="51"/>
-    <w:lsdException w:name="List Table 7 Colorful Accent 6" w:uiPriority="52"/>
+  <w:latentStyles w:defLockedState="0" w:defUIPriority="99" w:defSemiHidden="1" w:defUnhideWhenUsed="1" w:defQFormat="0" w:count="267">
+    <w:lsdException w:name="Normal" w:semiHidden="0" w:uiPriority="0" w:unhideWhenUsed="0" w:qFormat="1"/>
+    <w:lsdException w:name="heading 1" w:semiHidden="0" w:uiPriority="9" w:unhideWhenUsed="0" w:qFormat="1"/>
+    <w:lsdException w:name="heading 2" w:uiPriority="9" w:qFormat="1"/>
+    <w:lsdException w:name="heading 3" w:uiPriority="9" w:qFormat="1"/>
+    <w:lsdException w:name="heading 4" w:uiPriority="9" w:qFormat="1"/>
+    <w:lsdException w:name="heading 5" w:uiPriority="9" w:qFormat="1"/>
+    <w:lsdException w:name="heading 6" w:uiPriority="9" w:qFormat="1"/>
+    <w:lsdException w:name="heading 7" w:uiPriority="9" w:qFormat="1"/>
+    <w:lsdException w:name="heading 8" w:uiPriority="9" w:qFormat="1"/>
+    <w:lsdException w:name="heading 9" w:uiPriority="9" w:qFormat="1"/>
+    <w:lsdException w:name="toc 1" w:uiPriority="39"/>
+    <w:lsdException w:name="toc 2" w:uiPriority="39"/>
+    <w:lsdException w:name="toc 3" w:uiPriority="39"/>
+    <w:lsdException w:name="toc 4" w:uiPriority="39"/>
+    <w:lsdException w:name="toc 5" w:uiPriority="39"/>
+    <w:lsdException w:name="toc 6" w:uiPriority="39"/>
+    <w:lsdException w:name="toc 7" w:uiPriority="39"/>
+    <w:lsdException w:name="toc 8" w:uiPriority="39"/>
+    <w:lsdException w:name="toc 9" w:uiPriority="39"/>
+    <w:lsdException w:name="caption" w:uiPriority="35" w:qFormat="1"/>
+    <w:lsdException w:name="Title" w:semiHidden="0" w:uiPriority="10" w:unhideWhenUsed="0" w:qFormat="1"/>
+    <w:lsdException w:name="Default Paragraph Font" w:uiPriority="1"/>
+    <w:lsdException w:name="Subtitle" w:semiHidden="0" w:uiPriority="11" w:unhideWhenUsed="0" w:qFormat="1"/>
+    <w:lsdException w:name="Strong" w:semiHidden="0" w:uiPriority="22" w:unhideWhenUsed="0" w:qFormat="1"/>
+    <w:lsdException w:name="Emphasis" w:semiHidden="0" w:uiPriority="20" w:unhideWhenUsed="0" w:qFormat="1"/>
+    <w:lsdException w:name="Table Grid" w:semiHidden="0" w:uiPriority="59" w:unhideWhenUsed="0"/>
+    <w:lsdException w:name="Placeholder Text" w:unhideWhenUsed="0"/>
+    <w:lsdException w:name="No Spacing" w:semiHidden="0" w:uiPriority="1" w:unhideWhenUsed="0" w:qFormat="1"/>
+    <w:lsdException w:name="Light Shading" w:semiHidden="0" w:uiPriority="60" w:unhideWhenUsed="0"/>
+    <w:lsdException w:name="Light List" w:semiHidden="0" w:uiPriority="61" w:unhideWhenUsed="0"/>
+    <w:lsdException w:name="Light Grid" w:semiHidden="0" w:uiPriority="62" w:unhideWhenUsed="0"/>
+    <w:lsdException w:name="Medium Shading 1" w:semiHidden="0" w:uiPriority="63" w:unhideWhenUsed="0"/>
+    <w:lsdException w:name="Medium Shading 2" w:semiHidden="0" w:uiPriority="64" w:unhideWhenUsed="0"/>
+    <w:lsdException w:name="Medium List 1" w:semiHidden="0" w:uiPriority="65" w:unhideWhenUsed="0"/>
+    <w:lsdException w:name="Medium List 2" w:semiHidden="0" w:uiPriority="66" w:unhideWhenUsed="0"/>
+    <w:lsdException w:name="Medium Grid 1" w:semiHidden="0" w:uiPriority="67" w:unhideWhenUsed="0"/>
+    <w:lsdException w:name="Medium Grid 2" w:semiHidden="0" w:uiPriority="68" w:unhideWhenUsed="0"/>
+    <w:lsdException w:name="Medium Grid 3" w:semiHidden="0" w:uiPriority="69" w:unhideWhenUsed="0"/>
+    <w:lsdException w:name="Dark List" w:semiHidden="0" w:uiPriority="70" w:unhideWhenUsed="0"/>
+    <w:lsdException w:name="Colorful Shading" w:semiHidden="0" w:uiPriority="71" w:unhideWhenUsed="0"/>
+    <w:lsdException w:name="Colorful List" w:semiHidden="0" w:uiPriority="72" w:unhideWhenUsed="0"/>
+    <w:lsdException w:name="Colorful Grid" w:semiHidden="0" w:uiPriority="73" w:unhideWhenUsed="0"/>
+    <w:lsdException w:name="Light Shading Accent 1" w:semiHidden="0" w:uiPriority="60" w:unhideWhenUsed="0"/>
+    <w:lsdException w:name="Light List Accent 1" w:semiHidden="0" w:uiPriority="61" w:unhideWhenUsed="0"/>
+    <w:lsdException w:name="Light Grid Accent 1" w:semiHidden="0" w:uiPriority="62" w:unhideWhenUsed="0"/>
+    <w:lsdException w:name="Medium Shading 1 Accent 1" w:semiHidden="0" w:uiPriority="63" w:unhideWhenUsed="0"/>
+    <w:lsdException w:name="Medium Shading 2 Accent 1" w:semiHidden="0" w:uiPriority="64" w:unhideWhenUsed="0"/>
+    <w:lsdException w:name="Medium List 1 Accent 1" w:semiHidden="0" w:uiPriority="65" w:unhideWhenUsed="0"/>
+    <w:lsdException w:name="Revision" w:unhideWhenUsed="0"/>
+    <w:lsdException w:name="List Paragraph" w:semiHidden="0" w:uiPriority="34" w:unhideWhenUsed="0" w:qFormat="1"/>
+    <w:lsdException w:name="Quote" w:semiHidden="0" w:uiPriority="29" w:unhideWhenUsed="0" w:qFormat="1"/>
+    <w:lsdException w:name="Intense Quote" w:semiHidden="0" w:uiPriority="30" w:unhideWhenUsed="0" w:qFormat="1"/>
+    <w:lsdException w:name="Medium List 2 Accent 1" w:semiHidden="0" w:uiPriority="66" w:unhideWhenUsed="0"/>
+    <w:lsdException w:name="Medium Grid 1 Accent 1" w:semiHidden="0" w:uiPriority="67" w:unhideWhenUsed="0"/>
+    <w:lsdException w:name="Medium Grid 2 Accent 1" w:semiHidden="0" w:uiPriority="68" w:unhideWhenUsed="0"/>
+    <w:lsdException w:name="Medium Grid 3 Accent 1" w:semiHidden="0" w:uiPriority="69" w:unhideWhenUsed="0"/>
+    <w:lsdException w:name="Dark List Accent 1" w:semiHidden="0" w:uiPriority="70" w:unhideWhenUsed="0"/>
+    <w:lsdException w:name="Colorful Shading Accent 1" w:semiHidden="0" w:uiPriority="71" w:unhideWhenUsed="0"/>
+    <w:lsdException w:name="Colorful List Accent 1" w:semiHidden="0" w:uiPriority="72" w:unhideWhenUsed="0"/>
+    <w:lsdException w:name="Colorful Grid Accent 1" w:semiHidden="0" w:uiPriority="73" w:unhideWhenUsed="0"/>
+    <w:lsdException w:name="Light Shading Accent 2" w:semiHidden="0" w:uiPriority="60" w:unhideWhenUsed="0"/>
+    <w:lsdException w:name="Light List Accent 2" w:semiHidden="0" w:uiPriority="61" w:unhideWhenUsed="0"/>
+    <w:lsdException w:name="Light Grid Accent 2" w:semiHidden="0" w:uiPriority="62" w:unhideWhenUsed="0"/>
+    <w:lsdException w:name="Medium Shading 1 Accent 2" w:semiHidden="0" w:uiPriority="63" w:unhideWhenUsed="0"/>
+    <w:lsdException w:name="Medium Shading 2 Accent 2" w:semiHidden="0" w:uiPriority="64" w:unhideWhenUsed="0"/>
+    <w:lsdException w:name="Medium List 1 Accent 2" w:semiHidden="0" w:uiPriority="65" w:unhideWhenUsed="0"/>
+    <w:lsdException w:name="Medium List 2 Accent 2" w:semiHidden="0" w:uiPriority="66" w:unhideWhenUsed="0"/>
+    <w:lsdException w:name="Medium Grid 1 Accent 2" w:semiHidden="0" w:uiPriority="67" w:unhideWhenUsed="0"/>
+    <w:lsdException w:name="Medium Grid 2 Accent 2" w:semiHidden="0" w:uiPriority="68" w:unhideWhenUsed="0"/>
+    <w:lsdException w:name="Medium Grid 3 Accent 2" w:semiHidden="0" w:uiPriority="69" w:unhideWhenUsed="0"/>
+    <w:lsdException w:name="Dark List Accent 2" w:semiHidden="0" w:uiPriority="70" w:unhideWhenUsed="0"/>
+    <w:lsdException w:name="Colorful Shading Accent 2" w:semiHidden="0" w:uiPriority="71" w:unhideWhenUsed="0"/>
+    <w:lsdException w:name="Colorful List Accent 2" w:semiHidden="0" w:uiPriority="72" w:unhideWhenUsed="0"/>
+    <w:lsdException w:name="Colorful Grid Accent 2" w:semiHidden="0" w:uiPriority="73" w:unhideWhenUsed="0"/>
+    <w:lsdException w:name="Light Shading Accent 3" w:semiHidden="0" w:uiPriority="60" w:unhideWhenUsed="0"/>
+    <w:lsdException w:name="Light List Accent 3" w:semiHidden="0" w:uiPriority="61" w:unhideWhenUsed="0"/>
+    <w:lsdException w:name="Light Grid Accent 3" w:semiHidden="0" w:uiPriority="62" w:unhideWhenUsed="0"/>
+    <w:lsdException w:name="Medium Shading 1 Accent 3" w:semiHidden="0" w:uiPriority="63" w:unhideWhenUsed="0"/>
+    <w:lsdException w:name="Medium Shading 2 Accent 3" w:semiHidden="0" w:uiPriority="64" w:unhideWhenUsed="0"/>
+    <w:lsdException w:name="Medium List 1 Accent 3" w:semiHidden="0" w:uiPriority="65" w:unhideWhenUsed="0"/>
+    <w:lsdException w:name="Medium List 2 Accent 3" w:semiHidden="0" w:uiPriority="66" w:unhideWhenUsed="0"/>
+    <w:lsdException w:name="Medium Grid 1 Accent 3" w:semiHidden="0" w:uiPriority="67" w:unhideWhenUsed="0"/>
+    <w:lsdException w:name="Medium Grid 2 Accent 3" w:semiHidden="0" w:uiPriority="68" w:unhideWhenUsed="0"/>
+    <w:lsdException w:name="Medium Grid 3 Accent 3" w:semiHidden="0" w:uiPriority="69" w:unhideWhenUsed="0"/>
+    <w:lsdException w:name="Dark List Accent 3" w:semiHidden="0" w:uiPriority="70" w:unhideWhenUsed="0"/>
+    <w:lsdException w:name="Colorful Shading Accent 3" w:semiHidden="0" w:uiPriority="71" w:unhideWhenUsed="0"/>
+    <w:lsdException w:name="Colorful List Accent 3" w:semiHidden="0" w:uiPriority="72" w:unhideWhenUsed="0"/>
+    <w:lsdException w:name="Colorful Grid Accent 3" w:semiHidden="0" w:uiPriority="73" w:unhideWhenUsed="0"/>
+    <w:lsdException w:name="Light Shading Accent 4" w:semiHidden="0" w:uiPriority="60" w:unhideWhenUsed="0"/>
+    <w:lsdException w:name="Light List Accent 4" w:semiHidden="0" w:uiPriority="61" w:unhideWhenUsed="0"/>
+    <w:lsdException w:name="Light Grid Accent 4" w:semiHidden="0" w:uiPriority="62" w:unhideWhenUsed="0"/>
+    <w:lsdException w:name="Medium Shading 1 Accent 4" w:semiHidden="0" w:uiPriority="63" w:unhideWhenUsed="0"/>
+    <w:lsdException w:name="Medium Shading 2 Accent 4" w:semiHidden="0" w:uiPriority="64" w:unhideWhenUsed="0"/>
+    <w:lsdException w:name="Medium List 1 Accent 4" w:semiHidden="0" w:uiPriority="65" w:unhideWhenUsed="0"/>
+    <w:lsdException w:name="Medium List 2 Accent 4" w:semiHidden="0" w:uiPriority="66" w:unhideWhenUsed="0"/>
+    <w:lsdException w:name="Medium Grid 1 Accent 4" w:semiHidden="0" w:uiPriority="67" w:unhideWhenUsed="0"/>
+    <w:lsdException w:name="Medium Grid 2 Accent 4" w:semiHidden="0" w:uiPriority="68" w:unhideWhenUsed="0"/>
+    <w:lsdException w:name="Medium Grid 3 Accent 4" w:semiHidden="0" w:uiPriority="69" w:unhideWhenUsed="0"/>
+    <w:lsdException w:name="Dark List Accent 4" w:semiHidden="0" w:uiPriority="70" w:unhideWhenUsed="0"/>
+    <w:lsdException w:name="Colorful Shading Accent 4" w:semiHidden="0" w:uiPriority="71" w:unhideWhenUsed="0"/>
+    <w:lsdException w:name="Colorful List Accent 4" w:semiHidden="0" w:uiPriority="72" w:unhideWhenUsed="0"/>
+    <w:lsdException w:name="Colorful Grid Accent 4" w:semiHidden="0" w:uiPriority="73" w:unhideWhenUsed="0"/>
+    <w:lsdException w:name="Light Shading Accent 5" w:semiHidden="0" w:uiPriority="60" w:unhideWhenUsed="0"/>
+    <w:lsdException w:name="Light List Accent 5" w:semiHidden="0" w:uiPriority="61" w:unhideWhenUsed="0"/>
+    <w:lsdException w:name="Light Grid Accent 5" w:semiHidden="0" w:uiPriority="62" w:unhideWhenUsed="0"/>
+    <w:lsdException w:name="Medium Shading 1 Accent 5" w:semiHidden="0" w:uiPriority="63" w:unhideWhenUsed="0"/>
+    <w:lsdException w:name="Medium Shading 2 Accent 5" w:semiHidden="0" w:uiPriority="64" w:unhideWhenUsed="0"/>
+    <w:lsdException w:name="Medium List 1 Accent 5" w:semiHidden="0" w:uiPriority="65" w:unhideWhenUsed="0"/>
+    <w:lsdException w:name="Medium List 2 Accent 5" w:semiHidden="0" w:uiPriority="66" w:unhideWhenUsed="0"/>
+    <w:lsdException w:name="Medium Grid 1 Accent 5" w:semiHidden="0" w:uiPriority="67" w:unhideWhenUsed="0"/>
+    <w:lsdException w:name="Medium Grid 2 Accent 5" w:semiHidden="0" w:uiPriority="68" w:unhideWhenUsed="0"/>
+    <w:lsdException w:name="Medium Grid 3 Accent 5" w:semiHidden="0" w:uiPriority="69" w:unhideWhenUsed="0"/>
+    <w:lsdException w:name="Dark List Accent 5" w:semiHidden="0" w:uiPriority="70" w:unhideWhenUsed="0"/>
+    <w:lsdException w:name="Colorful Shading Accent 5" w:semiHidden="0" w:uiPriority="71" w:unhideWhenUsed="0"/>
+    <w:lsdException w:name="Colorful List Accent 5" w:semiHidden="0" w:uiPriority="72" w:unhideWhenUsed="0"/>
+    <w:lsdException w:name="Colorful Grid Accent 5" w:semiHidden="0" w:uiPriority="73" w:unhideWhenUsed="0"/>
+    <w:lsdException w:name="Light Shading Accent 6" w:semiHidden="0" w:uiPriority="60" w:unhideWhenUsed="0"/>
+    <w:lsdException w:name="Light List Accent 6" w:semiHidden="0" w:uiPriority="61" w:unhideWhenUsed="0"/>
+    <w:lsdException w:name="Light Grid Accent 6" w:semiHidden="0" w:uiPriority="62" w:unhideWhenUsed="0"/>
+    <w:lsdException w:name="Medium Shading 1 Accent 6" w:semiHidden="0" w:uiPriority="63" w:unhideWhenUsed="0"/>
+    <w:lsdException w:name="Medium Shading 2 Accent 6" w:semiHidden="0" w:uiPriority="64" w:unhideWhenUsed="0"/>
+    <w:lsdException w:name="Medium List 1 Accent 6" w:semiHidden="0" w:uiPriority="65" w:unhideWhenUsed="0"/>
+    <w:lsdException w:name="Medium List 2 Accent 6" w:semiHidden="0" w:uiPriority="66" w:unhideWhenUsed="0"/>
+    <w:lsdException w:name="Medium Grid 1 Accent 6" w:semiHidden="0" w:uiPriority="67" w:unhideWhenUsed="0"/>
+    <w:lsdException w:name="Medium Grid 2 Accent 6" w:semiHidden="0" w:uiPriority="68" w:unhideWhenUsed="0"/>
+    <w:lsdException w:name="Medium Grid 3 Accent 6" w:semiHidden="0" w:uiPriority="69" w:unhideWhenUsed="0"/>
+    <w:lsdException w:name="Dark List Accent 6" w:semiHidden="0" w:uiPriority="70" w:unhideWhenUsed="0"/>
+    <w:lsdException w:name="Colorful Shading Accent 6" w:semiHidden="0" w:uiPriority="71" w:unhideWhenUsed="0"/>
+    <w:lsdException w:name="Colorful List Accent 6" w:semiHidden="0" w:uiPriority="72" w:unhideWhenUsed="0"/>
+    <w:lsdException w:name="Colorful Grid Accent 6" w:semiHidden="0" w:uiPriority="73" w:unhideWhenUsed="0"/>
+    <w:lsdException w:name="Subtle Emphasis" w:semiHidden="0" w:uiPriority="19" w:unhideWhenUsed="0" w:qFormat="1"/>
+    <w:lsdException w:name="Intense Emphasis" w:semiHidden="0" w:uiPriority="21" w:unhideWhenUsed="0" w:qFormat="1"/>
+    <w:lsdException w:name="Subtle Reference" w:semiHidden="0" w:uiPriority="31" w:unhideWhenUsed="0" w:qFormat="1"/>
+    <w:lsdException w:name="Intense Reference" w:semiHidden="0" w:uiPriority="32" w:unhideWhenUsed="0" w:qFormat="1"/>
+    <w:lsdException w:name="Book Title" w:semiHidden="0" w:uiPriority="33" w:unhideWhenUsed="0" w:qFormat="1"/>
+    <w:lsdException w:name="Bibliography" w:uiPriority="37"/>
+    <w:lsdException w:name="TOC Heading" w:uiPriority="39" w:qFormat="1"/>
   </w:latentStyles>
   <w:style w:type="paragraph" w:default="1" w:styleId="Normal">
     <w:name w:val="Normal"/>
@@ -19917,6 +19584,7 @@
     <w:uiPriority w:val="99"/>
     <w:semiHidden/>
     <w:unhideWhenUsed/>
+    <w:qFormat/>
     <w:tblPr>
       <w:tblInd w:w="0" w:type="dxa"/>
       <w:tblCellMar>
@@ -20234,6 +19902,7 @@
       <w:spacing w:after="0" w:line="240" w:lineRule="auto"/>
     </w:pPr>
     <w:tblPr>
+      <w:tblInd w:w="0" w:type="dxa"/>
       <w:tblBorders>
         <w:top w:val="single" w:sz="4" w:space="0" w:color="000000" w:themeColor="text1"/>
         <w:left w:val="single" w:sz="4" w:space="0" w:color="000000" w:themeColor="text1"/>
@@ -20242,6 +19911,12 @@
         <w:insideH w:val="single" w:sz="4" w:space="0" w:color="000000" w:themeColor="text1"/>
         <w:insideV w:val="single" w:sz="4" w:space="0" w:color="000000" w:themeColor="text1"/>
       </w:tblBorders>
+      <w:tblCellMar>
+        <w:top w:w="0" w:type="dxa"/>
+        <w:left w:w="108" w:type="dxa"/>
+        <w:bottom w:w="0" w:type="dxa"/>
+        <w:right w:w="108" w:type="dxa"/>
+      </w:tblCellMar>
     </w:tblPr>
   </w:style>
   <w:style w:type="character" w:customStyle="1" w:styleId="Heading1Char">

</xml_diff>

<commit_message>
adding OAuth spring security
</commit_message>
<xml_diff>
--- a/spring notes.docx
+++ b/spring notes.docx
@@ -11349,7 +11349,7 @@
                     <a:blip r:embed="rId27">
                       <a:extLst>
                         <a:ext uri="{28A0092B-C50C-407E-A947-70E740481C1C}">
-                          <a14:useLocalDpi xmlns:a14="http://schemas.microsoft.com/office/drawing/2010/main" xmlns:wps="http://schemas.microsoft.com/office/word/2010/wordprocessingShape" xmlns:wpi="http://schemas.microsoft.com/office/word/2010/wordprocessingInk" xmlns:wpg="http://schemas.microsoft.com/office/word/2010/wordprocessingGroup" xmlns:w16se="http://schemas.microsoft.com/office/word/2015/wordml/symex" xmlns:w15="http://schemas.microsoft.com/office/word/2012/wordml" xmlns:w14="http://schemas.microsoft.com/office/word/2010/wordml" xmlns:w="http://schemas.openxmlformats.org/wordprocessingml/2006/main" xmlns:w10="urn:schemas-microsoft-com:office:word" xmlns:wp14="http://schemas.microsoft.com/office/word/2010/wordprocessingDrawing" xmlns:v="urn:schemas-microsoft-com:vml" xmlns:o="urn:schemas-microsoft-com:office:office" xmlns:mc="http://schemas.openxmlformats.org/markup-compatibility/2006" xmlns:cx1="http://schemas.microsoft.com/office/drawing/2015/9/8/chartex" xmlns:cx="http://schemas.microsoft.com/office/drawing/2014/chartex" xmlns:wpc="http://schemas.microsoft.com/office/word/2010/wordprocessingCanvas" xmlns="" val="0"/>
+                          <a14:useLocalDpi xmlns="" xmlns:wpc="http://schemas.microsoft.com/office/word/2010/wordprocessingCanvas" xmlns:cx="http://schemas.microsoft.com/office/drawing/2014/chartex" xmlns:cx1="http://schemas.microsoft.com/office/drawing/2015/9/8/chartex" xmlns:mc="http://schemas.openxmlformats.org/markup-compatibility/2006" xmlns:o="urn:schemas-microsoft-com:office:office" xmlns:v="urn:schemas-microsoft-com:vml" xmlns:wp14="http://schemas.microsoft.com/office/word/2010/wordprocessingDrawing" xmlns:w10="urn:schemas-microsoft-com:office:word" xmlns:w="http://schemas.openxmlformats.org/wordprocessingml/2006/main" xmlns:w14="http://schemas.microsoft.com/office/word/2010/wordml" xmlns:w15="http://schemas.microsoft.com/office/word/2012/wordml" xmlns:w16se="http://schemas.microsoft.com/office/word/2015/wordml/symex" xmlns:wpg="http://schemas.microsoft.com/office/word/2010/wordprocessingGroup" xmlns:wpi="http://schemas.microsoft.com/office/word/2010/wordprocessingInk" xmlns:wps="http://schemas.microsoft.com/office/word/2010/wordprocessingShape" xmlns:a14="http://schemas.microsoft.com/office/drawing/2010/main" val="0"/>
                         </a:ext>
                       </a:extLst>
                     </a:blip>
@@ -11594,7 +11594,7 @@
                     <a:blip r:embed="rId28">
                       <a:extLst>
                         <a:ext uri="{28A0092B-C50C-407E-A947-70E740481C1C}">
-                          <a14:useLocalDpi xmlns:a14="http://schemas.microsoft.com/office/drawing/2010/main" xmlns:wps="http://schemas.microsoft.com/office/word/2010/wordprocessingShape" xmlns:wpi="http://schemas.microsoft.com/office/word/2010/wordprocessingInk" xmlns:wpg="http://schemas.microsoft.com/office/word/2010/wordprocessingGroup" xmlns:w16se="http://schemas.microsoft.com/office/word/2015/wordml/symex" xmlns:w15="http://schemas.microsoft.com/office/word/2012/wordml" xmlns:w14="http://schemas.microsoft.com/office/word/2010/wordml" xmlns:w="http://schemas.openxmlformats.org/wordprocessingml/2006/main" xmlns:w10="urn:schemas-microsoft-com:office:word" xmlns:wp14="http://schemas.microsoft.com/office/word/2010/wordprocessingDrawing" xmlns:v="urn:schemas-microsoft-com:vml" xmlns:o="urn:schemas-microsoft-com:office:office" xmlns:mc="http://schemas.openxmlformats.org/markup-compatibility/2006" xmlns:cx1="http://schemas.microsoft.com/office/drawing/2015/9/8/chartex" xmlns:cx="http://schemas.microsoft.com/office/drawing/2014/chartex" xmlns:wpc="http://schemas.microsoft.com/office/word/2010/wordprocessingCanvas" xmlns="" val="0"/>
+                          <a14:useLocalDpi xmlns="" xmlns:wpc="http://schemas.microsoft.com/office/word/2010/wordprocessingCanvas" xmlns:cx="http://schemas.microsoft.com/office/drawing/2014/chartex" xmlns:cx1="http://schemas.microsoft.com/office/drawing/2015/9/8/chartex" xmlns:mc="http://schemas.openxmlformats.org/markup-compatibility/2006" xmlns:o="urn:schemas-microsoft-com:office:office" xmlns:v="urn:schemas-microsoft-com:vml" xmlns:wp14="http://schemas.microsoft.com/office/word/2010/wordprocessingDrawing" xmlns:w10="urn:schemas-microsoft-com:office:word" xmlns:w="http://schemas.openxmlformats.org/wordprocessingml/2006/main" xmlns:w14="http://schemas.microsoft.com/office/word/2010/wordml" xmlns:w15="http://schemas.microsoft.com/office/word/2012/wordml" xmlns:w16se="http://schemas.microsoft.com/office/word/2015/wordml/symex" xmlns:wpg="http://schemas.microsoft.com/office/word/2010/wordprocessingGroup" xmlns:wpi="http://schemas.microsoft.com/office/word/2010/wordprocessingInk" xmlns:wps="http://schemas.microsoft.com/office/word/2010/wordprocessingShape" xmlns:a14="http://schemas.microsoft.com/office/drawing/2010/main" val="0"/>
                         </a:ext>
                       </a:extLst>
                     </a:blip>
@@ -12282,7 +12282,7 @@
                     <a:blip r:embed="rId32">
                       <a:extLst>
                         <a:ext uri="{28A0092B-C50C-407E-A947-70E740481C1C}">
-                          <a14:useLocalDpi xmlns:a14="http://schemas.microsoft.com/office/drawing/2010/main" xmlns:wps="http://schemas.microsoft.com/office/word/2010/wordprocessingShape" xmlns:wpi="http://schemas.microsoft.com/office/word/2010/wordprocessingInk" xmlns:wpg="http://schemas.microsoft.com/office/word/2010/wordprocessingGroup" xmlns:w16se="http://schemas.microsoft.com/office/word/2015/wordml/symex" xmlns:w15="http://schemas.microsoft.com/office/word/2012/wordml" xmlns:w14="http://schemas.microsoft.com/office/word/2010/wordml" xmlns:w="http://schemas.openxmlformats.org/wordprocessingml/2006/main" xmlns:w10="urn:schemas-microsoft-com:office:word" xmlns:wp14="http://schemas.microsoft.com/office/word/2010/wordprocessingDrawing" xmlns:v="urn:schemas-microsoft-com:vml" xmlns:o="urn:schemas-microsoft-com:office:office" xmlns:mc="http://schemas.openxmlformats.org/markup-compatibility/2006" xmlns:cx1="http://schemas.microsoft.com/office/drawing/2015/9/8/chartex" xmlns:cx="http://schemas.microsoft.com/office/drawing/2014/chartex" xmlns:wpc="http://schemas.microsoft.com/office/word/2010/wordprocessingCanvas" xmlns="" val="0"/>
+                          <a14:useLocalDpi xmlns="" xmlns:wpc="http://schemas.microsoft.com/office/word/2010/wordprocessingCanvas" xmlns:cx="http://schemas.microsoft.com/office/drawing/2014/chartex" xmlns:cx1="http://schemas.microsoft.com/office/drawing/2015/9/8/chartex" xmlns:mc="http://schemas.openxmlformats.org/markup-compatibility/2006" xmlns:o="urn:schemas-microsoft-com:office:office" xmlns:v="urn:schemas-microsoft-com:vml" xmlns:wp14="http://schemas.microsoft.com/office/word/2010/wordprocessingDrawing" xmlns:w10="urn:schemas-microsoft-com:office:word" xmlns:w="http://schemas.openxmlformats.org/wordprocessingml/2006/main" xmlns:w14="http://schemas.microsoft.com/office/word/2010/wordml" xmlns:w15="http://schemas.microsoft.com/office/word/2012/wordml" xmlns:w16se="http://schemas.microsoft.com/office/word/2015/wordml/symex" xmlns:wpg="http://schemas.microsoft.com/office/word/2010/wordprocessingGroup" xmlns:wpi="http://schemas.microsoft.com/office/word/2010/wordprocessingInk" xmlns:wps="http://schemas.microsoft.com/office/word/2010/wordprocessingShape" xmlns:a14="http://schemas.microsoft.com/office/drawing/2010/main" val="0"/>
                         </a:ext>
                       </a:extLst>
                     </a:blip>
@@ -12345,7 +12345,7 @@
                     <a:blip r:embed="rId33">
                       <a:extLst>
                         <a:ext uri="{28A0092B-C50C-407E-A947-70E740481C1C}">
-                          <a14:useLocalDpi xmlns:a14="http://schemas.microsoft.com/office/drawing/2010/main" xmlns:wps="http://schemas.microsoft.com/office/word/2010/wordprocessingShape" xmlns:wpi="http://schemas.microsoft.com/office/word/2010/wordprocessingInk" xmlns:wpg="http://schemas.microsoft.com/office/word/2010/wordprocessingGroup" xmlns:w16se="http://schemas.microsoft.com/office/word/2015/wordml/symex" xmlns:w15="http://schemas.microsoft.com/office/word/2012/wordml" xmlns:w14="http://schemas.microsoft.com/office/word/2010/wordml" xmlns:w="http://schemas.openxmlformats.org/wordprocessingml/2006/main" xmlns:w10="urn:schemas-microsoft-com:office:word" xmlns:wp14="http://schemas.microsoft.com/office/word/2010/wordprocessingDrawing" xmlns:v="urn:schemas-microsoft-com:vml" xmlns:o="urn:schemas-microsoft-com:office:office" xmlns:mc="http://schemas.openxmlformats.org/markup-compatibility/2006" xmlns:cx1="http://schemas.microsoft.com/office/drawing/2015/9/8/chartex" xmlns:cx="http://schemas.microsoft.com/office/drawing/2014/chartex" xmlns:wpc="http://schemas.microsoft.com/office/word/2010/wordprocessingCanvas" xmlns="" val="0"/>
+                          <a14:useLocalDpi xmlns="" xmlns:wpc="http://schemas.microsoft.com/office/word/2010/wordprocessingCanvas" xmlns:cx="http://schemas.microsoft.com/office/drawing/2014/chartex" xmlns:cx1="http://schemas.microsoft.com/office/drawing/2015/9/8/chartex" xmlns:mc="http://schemas.openxmlformats.org/markup-compatibility/2006" xmlns:o="urn:schemas-microsoft-com:office:office" xmlns:v="urn:schemas-microsoft-com:vml" xmlns:wp14="http://schemas.microsoft.com/office/word/2010/wordprocessingDrawing" xmlns:w10="urn:schemas-microsoft-com:office:word" xmlns:w="http://schemas.openxmlformats.org/wordprocessingml/2006/main" xmlns:w14="http://schemas.microsoft.com/office/word/2010/wordml" xmlns:w15="http://schemas.microsoft.com/office/word/2012/wordml" xmlns:w16se="http://schemas.microsoft.com/office/word/2015/wordml/symex" xmlns:wpg="http://schemas.microsoft.com/office/word/2010/wordprocessingGroup" xmlns:wpi="http://schemas.microsoft.com/office/word/2010/wordprocessingInk" xmlns:wps="http://schemas.microsoft.com/office/word/2010/wordprocessingShape" xmlns:a14="http://schemas.microsoft.com/office/drawing/2010/main" val="0"/>
                         </a:ext>
                       </a:extLst>
                     </a:blip>
@@ -13286,7 +13286,7 @@
                     <a:blip r:embed="rId34">
                       <a:extLst>
                         <a:ext uri="{28A0092B-C50C-407E-A947-70E740481C1C}">
-                          <a14:useLocalDpi xmlns:a14="http://schemas.microsoft.com/office/drawing/2010/main" xmlns:wps="http://schemas.microsoft.com/office/word/2010/wordprocessingShape" xmlns:wpi="http://schemas.microsoft.com/office/word/2010/wordprocessingInk" xmlns:wpg="http://schemas.microsoft.com/office/word/2010/wordprocessingGroup" xmlns:w16se="http://schemas.microsoft.com/office/word/2015/wordml/symex" xmlns:w15="http://schemas.microsoft.com/office/word/2012/wordml" xmlns:w14="http://schemas.microsoft.com/office/word/2010/wordml" xmlns:w="http://schemas.openxmlformats.org/wordprocessingml/2006/main" xmlns:w10="urn:schemas-microsoft-com:office:word" xmlns:wp14="http://schemas.microsoft.com/office/word/2010/wordprocessingDrawing" xmlns:v="urn:schemas-microsoft-com:vml" xmlns:o="urn:schemas-microsoft-com:office:office" xmlns:mc="http://schemas.openxmlformats.org/markup-compatibility/2006" xmlns:cx1="http://schemas.microsoft.com/office/drawing/2015/9/8/chartex" xmlns:cx="http://schemas.microsoft.com/office/drawing/2014/chartex" xmlns:wpc="http://schemas.microsoft.com/office/word/2010/wordprocessingCanvas" xmlns="" val="0"/>
+                          <a14:useLocalDpi xmlns="" xmlns:wpc="http://schemas.microsoft.com/office/word/2010/wordprocessingCanvas" xmlns:cx="http://schemas.microsoft.com/office/drawing/2014/chartex" xmlns:cx1="http://schemas.microsoft.com/office/drawing/2015/9/8/chartex" xmlns:mc="http://schemas.openxmlformats.org/markup-compatibility/2006" xmlns:o="urn:schemas-microsoft-com:office:office" xmlns:v="urn:schemas-microsoft-com:vml" xmlns:wp14="http://schemas.microsoft.com/office/word/2010/wordprocessingDrawing" xmlns:w10="urn:schemas-microsoft-com:office:word" xmlns:w="http://schemas.openxmlformats.org/wordprocessingml/2006/main" xmlns:w14="http://schemas.microsoft.com/office/word/2010/wordml" xmlns:w15="http://schemas.microsoft.com/office/word/2012/wordml" xmlns:w16se="http://schemas.microsoft.com/office/word/2015/wordml/symex" xmlns:wpg="http://schemas.microsoft.com/office/word/2010/wordprocessingGroup" xmlns:wpi="http://schemas.microsoft.com/office/word/2010/wordprocessingInk" xmlns:wps="http://schemas.microsoft.com/office/word/2010/wordprocessingShape" xmlns:a14="http://schemas.microsoft.com/office/drawing/2010/main" val="0"/>
                         </a:ext>
                       </a:extLst>
                     </a:blip>
@@ -14138,24 +14138,266 @@
         <w:rPr>
           <w:rFonts w:ascii="Verdana" w:hAnsi="Verdana"/>
           <w:bCs/>
+          <w:iCs/>
+          <w:color w:val="000000"/>
+          <w:sz w:val="23"/>
+          <w:szCs w:val="23"/>
+        </w:rPr>
+      </w:pPr>
+      <w:r>
+        <w:rPr>
+          <w:rFonts w:ascii="Verdana" w:hAnsi="Verdana"/>
+          <w:bCs/>
+          <w:iCs/>
+          <w:color w:val="000000"/>
+          <w:sz w:val="23"/>
+          <w:szCs w:val="23"/>
+        </w:rPr>
+        <w:lastRenderedPageBreak/>
+        <w:t>Used on setter method. if we are not using this annotation then we can pass null value but after using mandatory we have to pass this value otherwise it will throw bean initialization exception.</w:t>
+      </w:r>
+    </w:p>
+    <w:p>
+      <w:pPr>
+        <w:pStyle w:val="ListParagraph"/>
+        <w:rPr>
+          <w:rFonts w:ascii="Verdana" w:hAnsi="Verdana"/>
+          <w:bCs/>
+          <w:iCs/>
+          <w:color w:val="000000"/>
+          <w:sz w:val="23"/>
+          <w:szCs w:val="23"/>
+        </w:rPr>
+      </w:pPr>
+    </w:p>
+    <w:p>
+      <w:pPr>
+        <w:pStyle w:val="ListParagraph"/>
+        <w:rPr>
+          <w:rFonts w:ascii="Verdana" w:hAnsi="Verdana"/>
+          <w:bCs/>
+          <w:iCs/>
+          <w:color w:val="000000"/>
+          <w:sz w:val="23"/>
+          <w:szCs w:val="23"/>
+        </w:rPr>
+      </w:pPr>
+      <w:r>
+        <w:rPr>
+          <w:rFonts w:ascii="Verdana" w:hAnsi="Verdana"/>
+          <w:bCs/>
+          <w:iCs/>
+          <w:color w:val="000000"/>
+          <w:sz w:val="23"/>
+          <w:szCs w:val="23"/>
+        </w:rPr>
+        <w:t>OAuth</w:t>
+      </w:r>
+    </w:p>
+    <w:p>
+      <w:pPr>
+        <w:pStyle w:val="ListParagraph"/>
+        <w:rPr>
+          <w:rFonts w:ascii="Verdana" w:hAnsi="Verdana"/>
+          <w:bCs/>
+          <w:iCs/>
+          <w:color w:val="000000"/>
+          <w:sz w:val="23"/>
+          <w:szCs w:val="23"/>
+        </w:rPr>
+      </w:pPr>
+    </w:p>
+    <w:p>
+      <w:pPr>
+        <w:pStyle w:val="ListParagraph"/>
+        <w:numPr>
+          <w:ilvl w:val="0"/>
+          <w:numId w:val="3"/>
+        </w:numPr>
+        <w:rPr>
+          <w:rFonts w:ascii="Verdana" w:hAnsi="Verdana"/>
+          <w:bCs/>
+          <w:iCs/>
+          <w:color w:val="000000"/>
+          <w:sz w:val="23"/>
+          <w:szCs w:val="23"/>
+        </w:rPr>
+      </w:pPr>
+      <w:r>
+        <w:rPr>
+          <w:rFonts w:ascii="Verdana" w:hAnsi="Verdana"/>
+          <w:bCs/>
+          <w:iCs/>
+          <w:color w:val="000000"/>
+          <w:sz w:val="23"/>
+          <w:szCs w:val="23"/>
+        </w:rPr>
+        <w:t>It’s</w:t>
+      </w:r>
+      <w:r>
+        <w:rPr>
+          <w:rFonts w:ascii="Verdana" w:hAnsi="Verdana"/>
+          <w:bCs/>
+          <w:iCs/>
+          <w:color w:val="000000"/>
+          <w:sz w:val="23"/>
+          <w:szCs w:val="23"/>
+        </w:rPr>
+        <w:t xml:space="preserve"> not used for authentication but giving some </w:t>
+      </w:r>
+      <w:r>
+        <w:rPr>
+          <w:rFonts w:ascii="Verdana" w:hAnsi="Verdana"/>
+          <w:bCs/>
+          <w:iCs/>
+          <w:color w:val="000000"/>
+          <w:sz w:val="23"/>
+          <w:szCs w:val="23"/>
+        </w:rPr>
+        <w:t xml:space="preserve">authorization </w:t>
+      </w:r>
+      <w:r>
+        <w:rPr>
+          <w:rFonts w:ascii="Verdana" w:hAnsi="Verdana"/>
+          <w:bCs/>
+          <w:iCs/>
+          <w:color w:val="000000"/>
+          <w:sz w:val="23"/>
+          <w:szCs w:val="23"/>
+        </w:rPr>
+        <w:t xml:space="preserve">or </w:t>
+      </w:r>
+      <w:r>
+        <w:rPr>
+          <w:rFonts w:ascii="Verdana" w:hAnsi="Verdana"/>
+          <w:bCs/>
+          <w:iCs/>
+          <w:color w:val="000000"/>
+          <w:sz w:val="23"/>
+          <w:szCs w:val="23"/>
+        </w:rPr>
+        <w:t>it’s used for delegation</w:t>
+      </w:r>
+      <w:r>
+        <w:rPr>
+          <w:rFonts w:ascii="Verdana" w:hAnsi="Verdana"/>
+          <w:bCs/>
+          <w:iCs/>
+          <w:color w:val="000000"/>
+          <w:sz w:val="23"/>
+          <w:szCs w:val="23"/>
+        </w:rPr>
+        <w:t>.</w:t>
+      </w:r>
+    </w:p>
+    <w:p>
+      <w:pPr>
+        <w:pStyle w:val="ListParagraph"/>
+        <w:numPr>
+          <w:ilvl w:val="0"/>
+          <w:numId w:val="3"/>
+        </w:numPr>
+        <w:rPr>
+          <w:rFonts w:ascii="Verdana" w:hAnsi="Verdana"/>
+          <w:bCs/>
+          <w:iCs/>
+          <w:color w:val="000000"/>
+          <w:sz w:val="23"/>
+          <w:szCs w:val="23"/>
+        </w:rPr>
+      </w:pPr>
+      <w:r>
+        <w:rPr>
+          <w:rFonts w:ascii="Verdana" w:hAnsi="Verdana"/>
+          <w:bCs/>
+          <w:iCs/>
+          <w:color w:val="000000"/>
+          <w:sz w:val="23"/>
+          <w:szCs w:val="23"/>
+        </w:rPr>
+        <w:t>Suppose I want to access any resource on behalf of any other user then OAuth come into the picture.</w:t>
+      </w:r>
+    </w:p>
+    <w:p>
+      <w:pPr>
+        <w:rPr>
+          <w:rFonts w:ascii="Verdana" w:hAnsi="Verdana"/>
+          <w:bCs/>
+          <w:iCs/>
+          <w:color w:val="000000"/>
+          <w:sz w:val="23"/>
+          <w:szCs w:val="23"/>
+        </w:rPr>
+      </w:pPr>
+      <w:r>
+        <w:rPr>
+          <w:rFonts w:ascii="Verdana" w:hAnsi="Verdana"/>
+          <w:bCs/>
+          <w:iCs/>
+          <w:noProof/>
+          <w:color w:val="000000"/>
+          <w:sz w:val="23"/>
+          <w:szCs w:val="23"/>
+        </w:rPr>
+        <w:drawing>
+          <wp:inline distT="0" distB="0" distL="0" distR="0">
+            <wp:extent cx="5581015" cy="3545205"/>
+            <wp:effectExtent l="19050" t="0" r="635" b="0"/>
+            <wp:docPr id="5" name="Picture 1"/>
+            <wp:cNvGraphicFramePr>
+              <a:graphicFrameLocks xmlns:a="http://schemas.openxmlformats.org/drawingml/2006/main" noChangeAspect="1"/>
+            </wp:cNvGraphicFramePr>
+            <a:graphic xmlns:a="http://schemas.openxmlformats.org/drawingml/2006/main">
+              <a:graphicData uri="http://schemas.openxmlformats.org/drawingml/2006/picture">
+                <pic:pic xmlns:pic="http://schemas.openxmlformats.org/drawingml/2006/picture">
+                  <pic:nvPicPr>
+                    <pic:cNvPr id="0" name="Picture 1"/>
+                    <pic:cNvPicPr>
+                      <a:picLocks noChangeAspect="1" noChangeArrowheads="1"/>
+                    </pic:cNvPicPr>
+                  </pic:nvPicPr>
+                  <pic:blipFill>
+                    <a:blip r:embed="rId35"/>
+                    <a:srcRect/>
+                    <a:stretch>
+                      <a:fillRect/>
+                    </a:stretch>
+                  </pic:blipFill>
+                  <pic:spPr bwMode="auto">
+                    <a:xfrm>
+                      <a:off x="0" y="0"/>
+                      <a:ext cx="5581015" cy="3545205"/>
+                    </a:xfrm>
+                    <a:prstGeom prst="rect">
+                      <a:avLst/>
+                    </a:prstGeom>
+                    <a:noFill/>
+                    <a:ln w="9525">
+                      <a:noFill/>
+                      <a:miter lim="800000"/>
+                      <a:headEnd/>
+                      <a:tailEnd/>
+                    </a:ln>
+                  </pic:spPr>
+                </pic:pic>
+              </a:graphicData>
+            </a:graphic>
+          </wp:inline>
+        </w:drawing>
+      </w:r>
+    </w:p>
+    <w:p>
+      <w:pPr>
+        <w:pStyle w:val="ListParagraph"/>
+        <w:rPr>
+          <w:rFonts w:ascii="Verdana" w:hAnsi="Verdana"/>
+          <w:bCs/>
           <w:color w:val="000000"/>
           <w:sz w:val="23"/>
           <w:szCs w:val="23"/>
           <w:shd w:val="clear" w:color="auto" w:fill="FFFFFF"/>
         </w:rPr>
       </w:pPr>
-      <w:r>
-        <w:rPr>
-          <w:rFonts w:ascii="Verdana" w:hAnsi="Verdana"/>
-          <w:bCs/>
-          <w:iCs/>
-          <w:color w:val="000000"/>
-          <w:sz w:val="23"/>
-          <w:szCs w:val="23"/>
-        </w:rPr>
-        <w:lastRenderedPageBreak/>
-        <w:t>Used on setter method. if we are not using this annotation then we can pass null value but after using mandatory we have to pass this value otherwise it will throw bean initialization exception.</w:t>
-      </w:r>
     </w:p>
     <w:p>
       <w:pPr>

</xml_diff>